<commit_message>
Fixed Read in Client
</commit_message>
<xml_diff>
--- a/Protocol.docx
+++ b/Protocol.docx
@@ -1,6 +1,6 @@
 
 <file path=word/document.xml><?xml version="1.0" encoding="utf-8"?>
-<w:document xmlns:wpc="http://schemas.microsoft.com/office/word/2010/wordprocessingCanvas" xmlns:cx="http://schemas.microsoft.com/office/drawing/2014/chartex" xmlns:mc="http://schemas.openxmlformats.org/markup-compatibility/2006" xmlns:o="urn:schemas-microsoft-com:office:office" xmlns:r="http://schemas.openxmlformats.org/officeDocument/2006/relationships" xmlns:m="http://schemas.openxmlformats.org/officeDocument/2006/math" xmlns:v="urn:schemas-microsoft-com:vml" xmlns:wp14="http://schemas.microsoft.com/office/word/2010/wordprocessingDrawing" xmlns:wp="http://schemas.openxmlformats.org/drawingml/2006/wordprocessingDrawing" xmlns:w10="urn:schemas-microsoft-com:office:word" xmlns:w="http://schemas.openxmlformats.org/wordprocessingml/2006/main" xmlns:w14="http://schemas.microsoft.com/office/word/2010/wordml" xmlns:w15="http://schemas.microsoft.com/office/word/2012/wordml" xmlns:w16se="http://schemas.microsoft.com/office/word/2015/wordml/symex" xmlns:wpg="http://schemas.microsoft.com/office/word/2010/wordprocessingGroup" xmlns:wpi="http://schemas.microsoft.com/office/word/2010/wordprocessingInk" xmlns:wne="http://schemas.microsoft.com/office/word/2006/wordml" xmlns:wps="http://schemas.microsoft.com/office/word/2010/wordprocessingShape" mc:Ignorable="w14 w15 w16se wp14">
+<w:document xmlns:wpc="http://schemas.microsoft.com/office/word/2010/wordprocessingCanvas" xmlns:cx="http://schemas.microsoft.com/office/drawing/2014/chartex" xmlns:cx1="http://schemas.microsoft.com/office/drawing/2015/9/8/chartex" xmlns:cx2="http://schemas.microsoft.com/office/drawing/2015/10/21/chartex" xmlns:cx3="http://schemas.microsoft.com/office/drawing/2016/5/9/chartex" xmlns:cx4="http://schemas.microsoft.com/office/drawing/2016/5/10/chartex" xmlns:cx5="http://schemas.microsoft.com/office/drawing/2016/5/11/chartex" xmlns:cx6="http://schemas.microsoft.com/office/drawing/2016/5/12/chartex" xmlns:cx7="http://schemas.microsoft.com/office/drawing/2016/5/13/chartex" xmlns:cx8="http://schemas.microsoft.com/office/drawing/2016/5/14/chartex" xmlns:mc="http://schemas.openxmlformats.org/markup-compatibility/2006" xmlns:aink="http://schemas.microsoft.com/office/drawing/2016/ink" xmlns:am3d="http://schemas.microsoft.com/office/drawing/2017/model3d" xmlns:o="urn:schemas-microsoft-com:office:office" xmlns:r="http://schemas.openxmlformats.org/officeDocument/2006/relationships" xmlns:m="http://schemas.openxmlformats.org/officeDocument/2006/math" xmlns:v="urn:schemas-microsoft-com:vml" xmlns:wp14="http://schemas.microsoft.com/office/word/2010/wordprocessingDrawing" xmlns:wp="http://schemas.openxmlformats.org/drawingml/2006/wordprocessingDrawing" xmlns:w10="urn:schemas-microsoft-com:office:word" xmlns:w="http://schemas.openxmlformats.org/wordprocessingml/2006/main" xmlns:w14="http://schemas.microsoft.com/office/word/2010/wordml" xmlns:w15="http://schemas.microsoft.com/office/word/2012/wordml" xmlns:w16cid="http://schemas.microsoft.com/office/word/2016/wordml/cid" xmlns:w16se="http://schemas.microsoft.com/office/word/2015/wordml/symex" xmlns:wpg="http://schemas.microsoft.com/office/word/2010/wordprocessingGroup" xmlns:wpi="http://schemas.microsoft.com/office/word/2010/wordprocessingInk" xmlns:wne="http://schemas.microsoft.com/office/word/2006/wordml" xmlns:wps="http://schemas.microsoft.com/office/word/2010/wordprocessingShape" mc:Ignorable="w14 w15 w16se w16cid wp14">
   <w:body>
     <w:tbl>
       <w:tblPr>
@@ -42,9 +42,11 @@
               <w:bidi w:val="0"/>
               <w:jc w:val="both"/>
             </w:pPr>
+            <w:proofErr w:type="spellStart"/>
             <w:r>
               <w:t>dataLength</w:t>
             </w:r>
+            <w:proofErr w:type="spellEnd"/>
           </w:p>
         </w:tc>
         <w:tc>
@@ -129,15 +131,33 @@
               <w:bidi w:val="0"/>
             </w:pPr>
             <w:r>
-              <w:t xml:space="preserve">    Username: ?</w:t>
-            </w:r>
-          </w:p>
-          <w:p>
-            <w:pPr>
-              <w:bidi w:val="0"/>
-            </w:pPr>
-            <w:r>
-              <w:t xml:space="preserve">    Password: ?</w:t>
+              <w:t xml:space="preserve">    Username: </w:t>
+            </w:r>
+            <w:r>
+              <w:t>"</w:t>
+            </w:r>
+            <w:r>
+              <w:t>?</w:t>
+            </w:r>
+            <w:r>
+              <w:t>"</w:t>
+            </w:r>
+          </w:p>
+          <w:p>
+            <w:pPr>
+              <w:bidi w:val="0"/>
+            </w:pPr>
+            <w:r>
+              <w:t xml:space="preserve">    Password: </w:t>
+            </w:r>
+            <w:r>
+              <w:t>"</w:t>
+            </w:r>
+            <w:r>
+              <w:t>?</w:t>
+            </w:r>
+            <w:r>
+              <w:t>"</w:t>
             </w:r>
           </w:p>
           <w:p>
@@ -258,23 +278,50 @@
               <w:bidi w:val="0"/>
             </w:pPr>
             <w:r>
-              <w:t xml:space="preserve">    Username: ?</w:t>
-            </w:r>
-          </w:p>
-          <w:p>
-            <w:pPr>
-              <w:bidi w:val="0"/>
-            </w:pPr>
-            <w:r>
-              <w:t xml:space="preserve">    Password: ?</w:t>
-            </w:r>
-          </w:p>
-          <w:p>
-            <w:pPr>
-              <w:bidi w:val="0"/>
-            </w:pPr>
-            <w:r>
-              <w:t xml:space="preserve">    Email: ?</w:t>
+              <w:t xml:space="preserve">    Username: </w:t>
+            </w:r>
+            <w:r>
+              <w:t>"</w:t>
+            </w:r>
+            <w:r>
+              <w:t>?</w:t>
+            </w:r>
+            <w:r>
+              <w:t>"</w:t>
+            </w:r>
+          </w:p>
+          <w:p>
+            <w:pPr>
+              <w:bidi w:val="0"/>
+            </w:pPr>
+            <w:r>
+              <w:t xml:space="preserve">    Password: </w:t>
+            </w:r>
+            <w:r>
+              <w:t>"</w:t>
+            </w:r>
+            <w:r>
+              <w:t>?</w:t>
+            </w:r>
+            <w:r>
+              <w:t>"</w:t>
+            </w:r>
+          </w:p>
+          <w:p>
+            <w:pPr>
+              <w:bidi w:val="0"/>
+            </w:pPr>
+            <w:r>
+              <w:t xml:space="preserve">    Email: </w:t>
+            </w:r>
+            <w:r>
+              <w:t>"</w:t>
+            </w:r>
+            <w:r>
+              <w:t>?</w:t>
+            </w:r>
+            <w:r>
+              <w:t>"</w:t>
             </w:r>
           </w:p>
           <w:p>
@@ -635,9 +682,11 @@
                 <w:rtl/>
               </w:rPr>
             </w:pPr>
+            <w:proofErr w:type="spellStart"/>
             <w:r>
               <w:t>i</w:t>
             </w:r>
+            <w:proofErr w:type="spellEnd"/>
           </w:p>
         </w:tc>
         <w:tc>
@@ -652,9 +701,11 @@
                 <w:rtl/>
               </w:rPr>
             </w:pPr>
+            <w:proofErr w:type="spellStart"/>
             <w:r>
               <w:t>LoginResponse</w:t>
             </w:r>
+            <w:proofErr w:type="spellEnd"/>
           </w:p>
         </w:tc>
       </w:tr>
@@ -735,9 +786,11 @@
               <w:bidi w:val="0"/>
               <w:jc w:val="both"/>
             </w:pPr>
+            <w:proofErr w:type="spellStart"/>
             <w:r>
               <w:t>SignupResponse</w:t>
             </w:r>
+            <w:proofErr w:type="spellEnd"/>
           </w:p>
         </w:tc>
       </w:tr>
@@ -852,8 +905,6 @@
             <w:r>
               <w:t>0/1 bin</w:t>
             </w:r>
-            <w:bookmarkStart w:id="0" w:name="_GoBack"/>
-            <w:bookmarkEnd w:id="0"/>
           </w:p>
         </w:tc>
         <w:tc>
@@ -933,9 +984,11 @@
                 <w:rtl/>
               </w:rPr>
             </w:pPr>
+            <w:proofErr w:type="spellStart"/>
             <w:r>
               <w:t>logoutResponse</w:t>
             </w:r>
+            <w:proofErr w:type="spellEnd"/>
           </w:p>
         </w:tc>
       </w:tr>
@@ -1174,6 +1227,7 @@
               <w:bidi w:val="0"/>
               <w:jc w:val="both"/>
             </w:pPr>
+            <w:proofErr w:type="spellStart"/>
             <w:r>
               <w:t>GetRo</w:t>
             </w:r>
@@ -1183,6 +1237,7 @@
             <w:r>
               <w:t>ms</w:t>
             </w:r>
+            <w:proofErr w:type="spellEnd"/>
           </w:p>
         </w:tc>
       </w:tr>
@@ -1214,8 +1269,13 @@
               </w:rPr>
             </w:pPr>
             <w:r>
-              <w:t>Byte 1 – RoomId</w:t>
-            </w:r>
+              <w:t xml:space="preserve">Byte 1 – </w:t>
+            </w:r>
+            <w:proofErr w:type="spellStart"/>
+            <w:r>
+              <w:t>RoomId</w:t>
+            </w:r>
+            <w:proofErr w:type="spellEnd"/>
           </w:p>
         </w:tc>
         <w:tc>
@@ -1272,9 +1332,11 @@
               <w:bidi w:val="0"/>
               <w:jc w:val="both"/>
             </w:pPr>
+            <w:proofErr w:type="spellStart"/>
             <w:r>
               <w:t>GetPlayersInRoom</w:t>
             </w:r>
+            <w:proofErr w:type="spellEnd"/>
           </w:p>
         </w:tc>
       </w:tr>
@@ -1358,9 +1420,11 @@
               <w:bidi w:val="0"/>
               <w:jc w:val="both"/>
             </w:pPr>
+            <w:proofErr w:type="spellStart"/>
             <w:r>
               <w:t>GetHighScores</w:t>
             </w:r>
+            <w:proofErr w:type="spellEnd"/>
           </w:p>
         </w:tc>
       </w:tr>
@@ -1392,8 +1456,13 @@
               </w:rPr>
             </w:pPr>
             <w:r>
-              <w:t>Byte 1 – RoomId</w:t>
-            </w:r>
+              <w:t xml:space="preserve">Byte 1 – </w:t>
+            </w:r>
+            <w:proofErr w:type="spellStart"/>
+            <w:r>
+              <w:t>RoomId</w:t>
+            </w:r>
+            <w:proofErr w:type="spellEnd"/>
           </w:p>
         </w:tc>
         <w:tc>
@@ -1450,9 +1519,11 @@
               <w:bidi w:val="0"/>
               <w:jc w:val="both"/>
             </w:pPr>
+            <w:proofErr w:type="spellStart"/>
             <w:r>
               <w:t>JoinRoom</w:t>
             </w:r>
+            <w:proofErr w:type="spellEnd"/>
           </w:p>
           <w:p>
             <w:pPr>
@@ -1482,34 +1553,84 @@
               <w:jc w:val="both"/>
             </w:pPr>
             <w:r>
-              <w:t xml:space="preserve">    RoomName:?</w:t>
-            </w:r>
-          </w:p>
-          <w:p>
-            <w:pPr>
-              <w:bidi w:val="0"/>
-              <w:jc w:val="both"/>
-            </w:pPr>
-            <w:r>
-              <w:t xml:space="preserve">    MaxUsers:?</w:t>
-            </w:r>
-          </w:p>
-          <w:p>
-            <w:pPr>
-              <w:bidi w:val="0"/>
-              <w:jc w:val="both"/>
-            </w:pPr>
-            <w:r>
-              <w:t xml:space="preserve">    QuestionsCount:?</w:t>
-            </w:r>
-          </w:p>
-          <w:p>
-            <w:pPr>
-              <w:bidi w:val="0"/>
-              <w:jc w:val="both"/>
-            </w:pPr>
-            <w:r>
-              <w:t xml:space="preserve">    AnswerTime:?</w:t>
+              <w:t xml:space="preserve">    </w:t>
+            </w:r>
+            <w:proofErr w:type="spellStart"/>
+            <w:r>
+              <w:t>RoomName</w:t>
+            </w:r>
+            <w:proofErr w:type="spellEnd"/>
+            <w:r>
+              <w:t>:</w:t>
+            </w:r>
+            <w:r>
+              <w:t>"</w:t>
+            </w:r>
+            <w:r>
+              <w:t>?</w:t>
+            </w:r>
+            <w:r>
+              <w:t>"</w:t>
+            </w:r>
+          </w:p>
+          <w:p>
+            <w:pPr>
+              <w:bidi w:val="0"/>
+              <w:jc w:val="both"/>
+            </w:pPr>
+            <w:r>
+              <w:t xml:space="preserve">    </w:t>
+            </w:r>
+            <w:proofErr w:type="spellStart"/>
+            <w:r>
+              <w:t>MaxUsers</w:t>
+            </w:r>
+            <w:proofErr w:type="spellEnd"/>
+            <w:r>
+              <w:t>:?</w:t>
+            </w:r>
+          </w:p>
+          <w:p>
+            <w:pPr>
+              <w:bidi w:val="0"/>
+              <w:jc w:val="both"/>
+            </w:pPr>
+            <w:r>
+              <w:t xml:space="preserve">    </w:t>
+            </w:r>
+            <w:proofErr w:type="spellStart"/>
+            <w:r>
+              <w:t>QuestionsCount</w:t>
+            </w:r>
+            <w:proofErr w:type="spellEnd"/>
+            <w:r>
+              <w:t>:?</w:t>
+            </w:r>
+          </w:p>
+          <w:p>
+            <w:pPr>
+              <w:bidi w:val="0"/>
+              <w:jc w:val="both"/>
+            </w:pPr>
+            <w:r>
+              <w:t xml:space="preserve">    </w:t>
+            </w:r>
+            <w:proofErr w:type="spellStart"/>
+            <w:r>
+              <w:t>AnswerTime</w:t>
+            </w:r>
+            <w:proofErr w:type="spellEnd"/>
+            <w:r>
+              <w:t>:</w:t>
+            </w:r>
+            <w:r>
+              <w:t>"</w:t>
+            </w:r>
+            <w:r>
+              <w:t>?</w:t>
+            </w:r>
+            <w:r>
+              <w:t>"</w:t>
             </w:r>
           </w:p>
           <w:p>
@@ -1532,38 +1653,58 @@
               <w:jc w:val="both"/>
             </w:pPr>
             <w:r>
-              <w:t>Byte 1 – roomName</w:t>
-            </w:r>
-          </w:p>
-          <w:p>
-            <w:pPr>
-              <w:bidi w:val="0"/>
-              <w:jc w:val="both"/>
-            </w:pPr>
-            <w:r>
-              <w:t>Byte 2 – maxUsers</w:t>
-            </w:r>
-          </w:p>
-          <w:p>
-            <w:pPr>
-              <w:bidi w:val="0"/>
-              <w:jc w:val="both"/>
-            </w:pPr>
-            <w:r>
-              <w:t>Byte 3 – questionsCount</w:t>
-            </w:r>
-          </w:p>
-          <w:p>
-            <w:pPr>
-              <w:bidi w:val="0"/>
-              <w:jc w:val="both"/>
-              <w:rPr>
-                <w:rtl/>
-              </w:rPr>
-            </w:pPr>
-            <w:r>
-              <w:t>Byte 4 - answerTime</w:t>
-            </w:r>
+              <w:t xml:space="preserve">Byte 1 – </w:t>
+            </w:r>
+            <w:proofErr w:type="spellStart"/>
+            <w:r>
+              <w:t>roomName</w:t>
+            </w:r>
+            <w:proofErr w:type="spellEnd"/>
+          </w:p>
+          <w:p>
+            <w:pPr>
+              <w:bidi w:val="0"/>
+              <w:jc w:val="both"/>
+            </w:pPr>
+            <w:r>
+              <w:t xml:space="preserve">Byte 2 – </w:t>
+            </w:r>
+            <w:proofErr w:type="spellStart"/>
+            <w:r>
+              <w:t>maxUsers</w:t>
+            </w:r>
+            <w:proofErr w:type="spellEnd"/>
+          </w:p>
+          <w:p>
+            <w:pPr>
+              <w:bidi w:val="0"/>
+              <w:jc w:val="both"/>
+            </w:pPr>
+            <w:r>
+              <w:t xml:space="preserve">Byte 3 – </w:t>
+            </w:r>
+            <w:proofErr w:type="spellStart"/>
+            <w:r>
+              <w:t>questionsCount</w:t>
+            </w:r>
+            <w:proofErr w:type="spellEnd"/>
+          </w:p>
+          <w:p>
+            <w:pPr>
+              <w:bidi w:val="0"/>
+              <w:jc w:val="both"/>
+              <w:rPr>
+                <w:rtl/>
+              </w:rPr>
+            </w:pPr>
+            <w:r>
+              <w:t xml:space="preserve">Byte 4 - </w:t>
+            </w:r>
+            <w:proofErr w:type="spellStart"/>
+            <w:r>
+              <w:t>answerTime</w:t>
+            </w:r>
+            <w:proofErr w:type="spellEnd"/>
           </w:p>
         </w:tc>
         <w:tc>
@@ -1617,9 +1758,11 @@
               <w:bidi w:val="0"/>
               <w:jc w:val="both"/>
             </w:pPr>
+            <w:proofErr w:type="spellStart"/>
             <w:r>
               <w:t>CreateRoom</w:t>
             </w:r>
+            <w:proofErr w:type="spellEnd"/>
           </w:p>
         </w:tc>
       </w:tr>
@@ -1726,16 +1869,21 @@
               <w:bidi w:val="0"/>
             </w:pPr>
             <w:r>
-              <w:t>Rooms: [</w:t>
-            </w:r>
-          </w:p>
-          <w:p>
-            <w:pPr>
-              <w:bidi w:val="0"/>
-            </w:pPr>
-            <w:r>
-              <w:t>"name":id</w:t>
-            </w:r>
+              <w:t>Rooms[</w:t>
+            </w:r>
+          </w:p>
+          <w:p>
+            <w:pPr>
+              <w:bidi w:val="0"/>
+            </w:pPr>
+            <w:r>
+              <w:t>"</w:t>
+            </w:r>
+            <w:proofErr w:type="spellStart"/>
+            <w:r>
+              <w:t>name":id</w:t>
+            </w:r>
+            <w:proofErr w:type="spellEnd"/>
           </w:p>
           <w:p>
             <w:pPr>
@@ -1872,6 +2020,7 @@
               <w:bidi w:val="0"/>
               <w:jc w:val="both"/>
             </w:pPr>
+            <w:proofErr w:type="spellStart"/>
             <w:r>
               <w:rPr>
                 <w:rFonts w:ascii="Helvetica" w:hAnsi="Helvetica" w:cs="Helvetica"/>
@@ -1882,6 +2031,7 @@
               </w:rPr>
               <w:t>GetRoomResponse</w:t>
             </w:r>
+            <w:proofErr w:type="spellEnd"/>
           </w:p>
         </w:tc>
       </w:tr>
@@ -1911,7 +2061,7 @@
               <w:bidi w:val="0"/>
             </w:pPr>
             <w:r>
-              <w:t>Names: [</w:t>
+              <w:t>Names[</w:t>
             </w:r>
           </w:p>
           <w:p>
@@ -2033,9 +2183,11 @@
               <w:bidi w:val="0"/>
               <w:jc w:val="both"/>
             </w:pPr>
+            <w:proofErr w:type="spellStart"/>
             <w:r>
               <w:t>GetPlayersInRoomResponse</w:t>
             </w:r>
+            <w:proofErr w:type="spellEnd"/>
           </w:p>
         </w:tc>
       </w:tr>
@@ -2125,9 +2277,11 @@
               <w:bidi w:val="0"/>
               <w:jc w:val="both"/>
             </w:pPr>
+            <w:proofErr w:type="spellStart"/>
             <w:r>
               <w:t>joinRoomResponse</w:t>
             </w:r>
+            <w:proofErr w:type="spellEnd"/>
           </w:p>
         </w:tc>
       </w:tr>
@@ -2218,9 +2372,11 @@
               <w:bidi w:val="0"/>
               <w:jc w:val="both"/>
             </w:pPr>
+            <w:proofErr w:type="spellStart"/>
             <w:r>
               <w:t>CreateRoomResponse</w:t>
             </w:r>
+            <w:proofErr w:type="spellEnd"/>
           </w:p>
         </w:tc>
       </w:tr>
@@ -2255,24 +2411,33 @@
               <w:bidi w:val="0"/>
               <w:jc w:val="both"/>
             </w:pPr>
+            <w:proofErr w:type="spellStart"/>
             <w:r>
               <w:t>Highscore</w:t>
             </w:r>
             <w:r>
-              <w:t xml:space="preserve">s </w:t>
-            </w:r>
-            <w:r>
-              <w:t>:[</w:t>
-            </w:r>
-          </w:p>
-          <w:p>
-            <w:pPr>
-              <w:bidi w:val="0"/>
-              <w:jc w:val="both"/>
-            </w:pPr>
-            <w:r>
-              <w:t>"name":score</w:t>
-            </w:r>
+              <w:t>s</w:t>
+            </w:r>
+            <w:bookmarkStart w:id="0" w:name="_GoBack"/>
+            <w:bookmarkEnd w:id="0"/>
+            <w:proofErr w:type="spellEnd"/>
+            <w:r>
+              <w:t>[</w:t>
+            </w:r>
+          </w:p>
+          <w:p>
+            <w:pPr>
+              <w:bidi w:val="0"/>
+              <w:jc w:val="both"/>
+            </w:pPr>
+            <w:r>
+              <w:t>"</w:t>
+            </w:r>
+            <w:proofErr w:type="spellStart"/>
+            <w:r>
+              <w:t>name":score</w:t>
+            </w:r>
+            <w:proofErr w:type="spellEnd"/>
           </w:p>
           <w:p>
             <w:pPr>
@@ -2406,9 +2571,11 @@
               <w:bidi w:val="0"/>
               <w:jc w:val="both"/>
             </w:pPr>
+            <w:proofErr w:type="spellStart"/>
             <w:r>
               <w:t>highScoreResponse</w:t>
             </w:r>
+            <w:proofErr w:type="spellEnd"/>
           </w:p>
           <w:p>
             <w:pPr>
@@ -2445,7 +2612,7 @@
 </file>
 
 <file path=word/styles.xml><?xml version="1.0" encoding="utf-8"?>
-<w:styles xmlns:mc="http://schemas.openxmlformats.org/markup-compatibility/2006" xmlns:r="http://schemas.openxmlformats.org/officeDocument/2006/relationships" xmlns:w="http://schemas.openxmlformats.org/wordprocessingml/2006/main" xmlns:w14="http://schemas.microsoft.com/office/word/2010/wordml" xmlns:w15="http://schemas.microsoft.com/office/word/2012/wordml" xmlns:w16se="http://schemas.microsoft.com/office/word/2015/wordml/symex" mc:Ignorable="w14 w15 w16se">
+<w:styles xmlns:mc="http://schemas.openxmlformats.org/markup-compatibility/2006" xmlns:r="http://schemas.openxmlformats.org/officeDocument/2006/relationships" xmlns:w="http://schemas.openxmlformats.org/wordprocessingml/2006/main" xmlns:w14="http://schemas.microsoft.com/office/word/2010/wordml" xmlns:w15="http://schemas.microsoft.com/office/word/2012/wordml" xmlns:w16cid="http://schemas.microsoft.com/office/word/2016/wordml/cid" xmlns:w16se="http://schemas.microsoft.com/office/word/2015/wordml/symex" mc:Ignorable="w14 w15 w16se w16cid">
   <w:docDefaults>
     <w:rPrDefault>
       <w:rPr>
@@ -2461,7 +2628,7 @@
       </w:pPr>
     </w:pPrDefault>
   </w:docDefaults>
-  <w:latentStyles w:defLockedState="0" w:defUIPriority="99" w:defSemiHidden="0" w:defUnhideWhenUsed="0" w:defQFormat="0" w:count="371">
+  <w:latentStyles w:defLockedState="0" w:defUIPriority="99" w:defSemiHidden="0" w:defUnhideWhenUsed="0" w:defQFormat="0" w:count="376">
     <w:lsdException w:name="Normal" w:uiPriority="0" w:qFormat="1"/>
     <w:lsdException w:name="heading 1" w:uiPriority="9" w:qFormat="1"/>
     <w:lsdException w:name="heading 2" w:semiHidden="1" w:uiPriority="9" w:unhideWhenUsed="1" w:qFormat="1"/>
@@ -2567,7 +2734,6 @@
     <w:lsdException w:name="HTML Sample" w:semiHidden="1" w:unhideWhenUsed="1"/>
     <w:lsdException w:name="HTML Typewriter" w:semiHidden="1" w:unhideWhenUsed="1"/>
     <w:lsdException w:name="HTML Variable" w:semiHidden="1" w:unhideWhenUsed="1"/>
-    <w:lsdException w:name="Normal Table" w:semiHidden="1" w:unhideWhenUsed="1"/>
     <w:lsdException w:name="annotation subject" w:semiHidden="1" w:unhideWhenUsed="1"/>
     <w:lsdException w:name="No List" w:semiHidden="1" w:unhideWhenUsed="1"/>
     <w:lsdException w:name="Outline List 1" w:semiHidden="1" w:unhideWhenUsed="1"/>
@@ -2610,11 +2776,8 @@
     <w:lsdException w:name="Table Contemporary" w:semiHidden="1" w:unhideWhenUsed="1"/>
     <w:lsdException w:name="Table Elegant" w:semiHidden="1" w:unhideWhenUsed="1"/>
     <w:lsdException w:name="Table Professional" w:semiHidden="1" w:unhideWhenUsed="1"/>
-    <w:lsdException w:name="Table Subtle 1" w:semiHidden="1" w:unhideWhenUsed="1"/>
     <w:lsdException w:name="Table Subtle 2" w:semiHidden="1" w:unhideWhenUsed="1"/>
     <w:lsdException w:name="Table Web 1" w:semiHidden="1" w:unhideWhenUsed="1"/>
-    <w:lsdException w:name="Table Web 2" w:semiHidden="1" w:unhideWhenUsed="1"/>
-    <w:lsdException w:name="Table Web 3" w:semiHidden="1" w:unhideWhenUsed="1"/>
     <w:lsdException w:name="Balloon Text" w:semiHidden="1" w:unhideWhenUsed="1"/>
     <w:lsdException w:name="Table Grid" w:uiPriority="39"/>
     <w:lsdException w:name="Table Theme" w:semiHidden="1" w:unhideWhenUsed="1"/>
@@ -2833,6 +2996,11 @@
     <w:lsdException w:name="List Table 5 Dark Accent 6" w:uiPriority="50"/>
     <w:lsdException w:name="List Table 6 Colorful Accent 6" w:uiPriority="51"/>
     <w:lsdException w:name="List Table 7 Colorful Accent 6" w:uiPriority="52"/>
+    <w:lsdException w:name="Mention" w:semiHidden="1" w:unhideWhenUsed="1"/>
+    <w:lsdException w:name="Smart Hyperlink" w:semiHidden="1" w:unhideWhenUsed="1"/>
+    <w:lsdException w:name="Hashtag" w:semiHidden="1" w:unhideWhenUsed="1"/>
+    <w:lsdException w:name="Unresolved Mention" w:semiHidden="1" w:unhideWhenUsed="1"/>
+    <w:lsdException w:name="Smart Link" w:semiHidden="1" w:unhideWhenUsed="1"/>
   </w:latentStyles>
   <w:style w:type="paragraph" w:default="1" w:styleId="a">
     <w:name w:val="Normal"/>

</xml_diff>

<commit_message>
EXIT, LOGIN, SIGNUP & LOGOUT WORKING(Maybe)
</commit_message>
<xml_diff>
--- a/Protocol.docx
+++ b/Protocol.docx
@@ -368,7 +368,15 @@
               </w:rPr>
             </w:pPr>
             <w:r>
-              <w:t>Byte 3  - email</w:t>
+              <w:t xml:space="preserve">Byte </w:t>
+            </w:r>
+            <w:proofErr w:type="gramStart"/>
+            <w:r>
+              <w:t>3  -</w:t>
+            </w:r>
+            <w:proofErr w:type="gramEnd"/>
+            <w:r>
+              <w:t xml:space="preserve"> email</w:t>
             </w:r>
           </w:p>
         </w:tc>
@@ -1272,10 +1280,18 @@
               <w:t xml:space="preserve">Byte 1 – </w:t>
             </w:r>
             <w:proofErr w:type="spellStart"/>
+            <w:proofErr w:type="gramStart"/>
             <w:r>
               <w:t>RoomId</w:t>
             </w:r>
             <w:proofErr w:type="spellEnd"/>
+            <w:r>
+              <w:t>(</w:t>
+            </w:r>
+            <w:proofErr w:type="gramEnd"/>
+            <w:r>
+              <w:t>1)</w:t>
+            </w:r>
           </w:p>
         </w:tc>
         <w:tc>
@@ -1459,10 +1475,18 @@
               <w:t xml:space="preserve">Byte 1 – </w:t>
             </w:r>
             <w:proofErr w:type="spellStart"/>
+            <w:proofErr w:type="gramStart"/>
             <w:r>
               <w:t>RoomId</w:t>
             </w:r>
             <w:proofErr w:type="spellEnd"/>
+            <w:r>
+              <w:t>(</w:t>
+            </w:r>
+            <w:proofErr w:type="gramEnd"/>
+            <w:r>
+              <w:t>1)</w:t>
+            </w:r>
           </w:p>
         </w:tc>
         <w:tc>
@@ -1543,6 +1567,7 @@
               <w:bidi w:val="0"/>
               <w:jc w:val="both"/>
             </w:pPr>
+            <w:bookmarkStart w:id="0" w:name="_GoBack" w:colFirst="0" w:colLast="5"/>
             <w:r>
               <w:t>{</w:t>
             </w:r>
@@ -1556,6 +1581,7 @@
               <w:t xml:space="preserve">    </w:t>
             </w:r>
             <w:proofErr w:type="spellStart"/>
+            <w:proofErr w:type="gramStart"/>
             <w:r>
               <w:t>RoomName</w:t>
             </w:r>
@@ -1572,6 +1598,7 @@
             <w:r>
               <w:t>"</w:t>
             </w:r>
+            <w:proofErr w:type="gramEnd"/>
           </w:p>
           <w:p>
             <w:pPr>
@@ -1587,8 +1614,42 @@
             </w:r>
             <w:proofErr w:type="spellEnd"/>
             <w:r>
-              <w:t>:?</w:t>
-            </w:r>
+              <w:t>"</w:t>
+            </w:r>
+            <w:r>
+              <w:t>?</w:t>
+            </w:r>
+            <w:r>
+              <w:t>"</w:t>
+            </w:r>
+          </w:p>
+          <w:p>
+            <w:pPr>
+              <w:bidi w:val="0"/>
+              <w:jc w:val="both"/>
+            </w:pPr>
+            <w:r>
+              <w:t xml:space="preserve">   </w:t>
+            </w:r>
+            <w:proofErr w:type="spellStart"/>
+            <w:proofErr w:type="gramStart"/>
+            <w:r>
+              <w:t>QuestionsCount</w:t>
+            </w:r>
+            <w:proofErr w:type="spellEnd"/>
+            <w:r>
+              <w:t>:</w:t>
+            </w:r>
+            <w:r>
+              <w:t>"</w:t>
+            </w:r>
+            <w:r>
+              <w:t>?</w:t>
+            </w:r>
+            <w:r>
+              <w:t>"</w:t>
+            </w:r>
+            <w:proofErr w:type="gramEnd"/>
           </w:p>
           <w:p>
             <w:pPr>
@@ -1599,48 +1660,214 @@
               <w:t xml:space="preserve">    </w:t>
             </w:r>
             <w:proofErr w:type="spellStart"/>
-            <w:r>
-              <w:t>QuestionsCount</w:t>
+            <w:proofErr w:type="gramStart"/>
+            <w:r>
+              <w:t>AnswerTime</w:t>
             </w:r>
             <w:proofErr w:type="spellEnd"/>
             <w:r>
-              <w:t>:?</w:t>
-            </w:r>
-          </w:p>
-          <w:p>
-            <w:pPr>
-              <w:bidi w:val="0"/>
-              <w:jc w:val="both"/>
-            </w:pPr>
-            <w:r>
-              <w:t xml:space="preserve">    </w:t>
+              <w:t>:</w:t>
+            </w:r>
+            <w:r>
+              <w:t>"</w:t>
+            </w:r>
+            <w:r>
+              <w:t>?</w:t>
+            </w:r>
+            <w:r>
+              <w:t>"</w:t>
+            </w:r>
+            <w:proofErr w:type="gramEnd"/>
+          </w:p>
+          <w:p>
+            <w:pPr>
+              <w:bidi w:val="0"/>
+              <w:jc w:val="both"/>
+            </w:pPr>
+            <w:r>
+              <w:t>}</w:t>
+            </w:r>
+          </w:p>
+        </w:tc>
+        <w:tc>
+          <w:tcPr>
+            <w:tcW w:w="2610" w:type="dxa"/>
+          </w:tcPr>
+          <w:p>
+            <w:pPr>
+              <w:bidi w:val="0"/>
+              <w:jc w:val="both"/>
+            </w:pPr>
+            <w:r>
+              <w:t xml:space="preserve">Byte 1 – </w:t>
             </w:r>
             <w:proofErr w:type="spellStart"/>
             <w:r>
-              <w:t>AnswerTime</w:t>
+              <w:t>roomName</w:t>
             </w:r>
             <w:proofErr w:type="spellEnd"/>
-            <w:r>
-              <w:t>:</w:t>
-            </w:r>
-            <w:r>
-              <w:t>"</w:t>
-            </w:r>
-            <w:r>
-              <w:t>?</w:t>
-            </w:r>
-            <w:r>
-              <w:t>"</w:t>
-            </w:r>
-          </w:p>
-          <w:p>
-            <w:pPr>
-              <w:bidi w:val="0"/>
-              <w:jc w:val="both"/>
-            </w:pPr>
-            <w:r>
-              <w:t>}</w:t>
-            </w:r>
+          </w:p>
+          <w:p>
+            <w:pPr>
+              <w:bidi w:val="0"/>
+              <w:jc w:val="both"/>
+            </w:pPr>
+            <w:r>
+              <w:t xml:space="preserve">Byte 2 – </w:t>
+            </w:r>
+            <w:proofErr w:type="spellStart"/>
+            <w:proofErr w:type="gramStart"/>
+            <w:r>
+              <w:t>maxUsers</w:t>
+            </w:r>
+            <w:proofErr w:type="spellEnd"/>
+            <w:r>
+              <w:t>(</w:t>
+            </w:r>
+            <w:proofErr w:type="gramEnd"/>
+            <w:r>
+              <w:t>1)</w:t>
+            </w:r>
+          </w:p>
+          <w:p>
+            <w:pPr>
+              <w:bidi w:val="0"/>
+              <w:jc w:val="both"/>
+            </w:pPr>
+            <w:r>
+              <w:t xml:space="preserve">Byte 3 – </w:t>
+            </w:r>
+            <w:proofErr w:type="spellStart"/>
+            <w:proofErr w:type="gramStart"/>
+            <w:r>
+              <w:t>questionsCount</w:t>
+            </w:r>
+            <w:proofErr w:type="spellEnd"/>
+            <w:r>
+              <w:t>(</w:t>
+            </w:r>
+            <w:proofErr w:type="gramEnd"/>
+            <w:r>
+              <w:t>1)</w:t>
+            </w:r>
+          </w:p>
+          <w:p>
+            <w:pPr>
+              <w:bidi w:val="0"/>
+              <w:jc w:val="both"/>
+              <w:rPr>
+                <w:rtl/>
+              </w:rPr>
+            </w:pPr>
+            <w:r>
+              <w:t xml:space="preserve">Byte 4 </w:t>
+            </w:r>
+            <w:r>
+              <w:t>–</w:t>
+            </w:r>
+            <w:r>
+              <w:t xml:space="preserve"> </w:t>
+            </w:r>
+            <w:proofErr w:type="spellStart"/>
+            <w:proofErr w:type="gramStart"/>
+            <w:r>
+              <w:t>answerTime</w:t>
+            </w:r>
+            <w:proofErr w:type="spellEnd"/>
+            <w:r>
+              <w:t>(</w:t>
+            </w:r>
+            <w:proofErr w:type="gramEnd"/>
+            <w:r>
+              <w:t>1)</w:t>
+            </w:r>
+          </w:p>
+        </w:tc>
+        <w:tc>
+          <w:tcPr>
+            <w:tcW w:w="1022" w:type="dxa"/>
+          </w:tcPr>
+          <w:p>
+            <w:pPr>
+              <w:bidi w:val="0"/>
+              <w:jc w:val="both"/>
+              <w:rPr>
+                <w:rtl/>
+              </w:rPr>
+            </w:pPr>
+          </w:p>
+        </w:tc>
+        <w:tc>
+          <w:tcPr>
+            <w:tcW w:w="1829" w:type="dxa"/>
+          </w:tcPr>
+          <w:p>
+            <w:pPr>
+              <w:bidi w:val="0"/>
+              <w:jc w:val="both"/>
+              <w:rPr>
+                <w:rtl/>
+              </w:rPr>
+            </w:pPr>
+          </w:p>
+        </w:tc>
+        <w:tc>
+          <w:tcPr>
+            <w:tcW w:w="3272" w:type="dxa"/>
+          </w:tcPr>
+          <w:p>
+            <w:pPr>
+              <w:bidi w:val="0"/>
+              <w:jc w:val="both"/>
+            </w:pPr>
+            <w:r>
+              <w:t>C</w:t>
+            </w:r>
+          </w:p>
+        </w:tc>
+        <w:tc>
+          <w:tcPr>
+            <w:tcW w:w="3321" w:type="dxa"/>
+          </w:tcPr>
+          <w:p>
+            <w:pPr>
+              <w:bidi w:val="0"/>
+              <w:jc w:val="both"/>
+            </w:pPr>
+            <w:proofErr w:type="spellStart"/>
+            <w:r>
+              <w:t>CreateRoom</w:t>
+            </w:r>
+            <w:proofErr w:type="spellEnd"/>
+          </w:p>
+          <w:p>
+            <w:pPr>
+              <w:bidi w:val="0"/>
+            </w:pPr>
+          </w:p>
+          <w:p>
+            <w:pPr>
+              <w:bidi w:val="0"/>
+            </w:pPr>
+          </w:p>
+          <w:p>
+            <w:pPr>
+              <w:bidi w:val="0"/>
+            </w:pPr>
+          </w:p>
+        </w:tc>
+      </w:tr>
+      <w:bookmarkEnd w:id="0"/>
+      <w:tr>
+        <w:tc>
+          <w:tcPr>
+            <w:tcW w:w="2178" w:type="dxa"/>
+          </w:tcPr>
+          <w:p>
+            <w:pPr>
+              <w:bidi w:val="0"/>
+              <w:jc w:val="both"/>
+            </w:pPr>
           </w:p>
         </w:tc>
         <w:tc>
@@ -1651,60 +1878,10 @@
             <w:pPr>
               <w:bidi w:val="0"/>
               <w:jc w:val="both"/>
-            </w:pPr>
-            <w:r>
-              <w:t xml:space="preserve">Byte 1 – </w:t>
-            </w:r>
-            <w:proofErr w:type="spellStart"/>
-            <w:r>
-              <w:t>roomName</w:t>
-            </w:r>
-            <w:proofErr w:type="spellEnd"/>
-          </w:p>
-          <w:p>
-            <w:pPr>
-              <w:bidi w:val="0"/>
-              <w:jc w:val="both"/>
-            </w:pPr>
-            <w:r>
-              <w:t xml:space="preserve">Byte 2 – </w:t>
-            </w:r>
-            <w:proofErr w:type="spellStart"/>
-            <w:r>
-              <w:t>maxUsers</w:t>
-            </w:r>
-            <w:proofErr w:type="spellEnd"/>
-          </w:p>
-          <w:p>
-            <w:pPr>
-              <w:bidi w:val="0"/>
-              <w:jc w:val="both"/>
-            </w:pPr>
-            <w:r>
-              <w:t xml:space="preserve">Byte 3 – </w:t>
-            </w:r>
-            <w:proofErr w:type="spellStart"/>
-            <w:r>
-              <w:t>questionsCount</w:t>
-            </w:r>
-            <w:proofErr w:type="spellEnd"/>
-          </w:p>
-          <w:p>
-            <w:pPr>
-              <w:bidi w:val="0"/>
-              <w:jc w:val="both"/>
-              <w:rPr>
-                <w:rtl/>
-              </w:rPr>
-            </w:pPr>
-            <w:r>
-              <w:t xml:space="preserve">Byte 4 - </w:t>
-            </w:r>
-            <w:proofErr w:type="spellStart"/>
-            <w:r>
-              <w:t>answerTime</w:t>
-            </w:r>
-            <w:proofErr w:type="spellEnd"/>
+              <w:rPr>
+                <w:rtl/>
+              </w:rPr>
+            </w:pPr>
           </w:p>
         </w:tc>
         <w:tc>
@@ -1744,9 +1921,6 @@
               <w:bidi w:val="0"/>
               <w:jc w:val="both"/>
             </w:pPr>
-            <w:r>
-              <w:t>C</w:t>
-            </w:r>
           </w:p>
         </w:tc>
         <w:tc>
@@ -1758,11 +1932,6 @@
               <w:bidi w:val="0"/>
               <w:jc w:val="both"/>
             </w:pPr>
-            <w:proofErr w:type="spellStart"/>
-            <w:r>
-              <w:t>CreateRoom</w:t>
-            </w:r>
-            <w:proofErr w:type="spellEnd"/>
           </w:p>
         </w:tc>
       </w:tr>
@@ -1774,83 +1943,6 @@
           <w:p>
             <w:pPr>
               <w:bidi w:val="0"/>
-              <w:jc w:val="both"/>
-            </w:pPr>
-          </w:p>
-        </w:tc>
-        <w:tc>
-          <w:tcPr>
-            <w:tcW w:w="2610" w:type="dxa"/>
-          </w:tcPr>
-          <w:p>
-            <w:pPr>
-              <w:bidi w:val="0"/>
-              <w:jc w:val="both"/>
-              <w:rPr>
-                <w:rtl/>
-              </w:rPr>
-            </w:pPr>
-          </w:p>
-        </w:tc>
-        <w:tc>
-          <w:tcPr>
-            <w:tcW w:w="1022" w:type="dxa"/>
-          </w:tcPr>
-          <w:p>
-            <w:pPr>
-              <w:bidi w:val="0"/>
-              <w:jc w:val="both"/>
-              <w:rPr>
-                <w:rtl/>
-              </w:rPr>
-            </w:pPr>
-          </w:p>
-        </w:tc>
-        <w:tc>
-          <w:tcPr>
-            <w:tcW w:w="1829" w:type="dxa"/>
-          </w:tcPr>
-          <w:p>
-            <w:pPr>
-              <w:bidi w:val="0"/>
-              <w:jc w:val="both"/>
-              <w:rPr>
-                <w:rtl/>
-              </w:rPr>
-            </w:pPr>
-          </w:p>
-        </w:tc>
-        <w:tc>
-          <w:tcPr>
-            <w:tcW w:w="3272" w:type="dxa"/>
-          </w:tcPr>
-          <w:p>
-            <w:pPr>
-              <w:bidi w:val="0"/>
-              <w:jc w:val="both"/>
-            </w:pPr>
-          </w:p>
-        </w:tc>
-        <w:tc>
-          <w:tcPr>
-            <w:tcW w:w="3321" w:type="dxa"/>
-          </w:tcPr>
-          <w:p>
-            <w:pPr>
-              <w:bidi w:val="0"/>
-              <w:jc w:val="both"/>
-            </w:pPr>
-          </w:p>
-        </w:tc>
-      </w:tr>
-      <w:tr>
-        <w:tc>
-          <w:tcPr>
-            <w:tcW w:w="2178" w:type="dxa"/>
-          </w:tcPr>
-          <w:p>
-            <w:pPr>
-              <w:bidi w:val="0"/>
             </w:pPr>
             <w:r>
               <w:t>{</w:t>
@@ -1868,9 +1960,11 @@
             <w:pPr>
               <w:bidi w:val="0"/>
             </w:pPr>
+            <w:proofErr w:type="gramStart"/>
             <w:r>
               <w:t>Rooms[</w:t>
             </w:r>
+            <w:proofErr w:type="gramEnd"/>
           </w:p>
           <w:p>
             <w:pPr>
@@ -2060,9 +2154,11 @@
             <w:pPr>
               <w:bidi w:val="0"/>
             </w:pPr>
+            <w:proofErr w:type="gramStart"/>
             <w:r>
               <w:t>Names[</w:t>
             </w:r>
+            <w:proofErr w:type="gramEnd"/>
           </w:p>
           <w:p>
             <w:pPr>
@@ -2412,18 +2508,18 @@
               <w:jc w:val="both"/>
             </w:pPr>
             <w:proofErr w:type="spellStart"/>
+            <w:proofErr w:type="gramStart"/>
             <w:r>
               <w:t>Highscore</w:t>
             </w:r>
             <w:r>
               <w:t>s</w:t>
             </w:r>
-            <w:bookmarkStart w:id="0" w:name="_GoBack"/>
-            <w:bookmarkEnd w:id="0"/>
             <w:proofErr w:type="spellEnd"/>
             <w:r>
               <w:t>[</w:t>
             </w:r>
+            <w:proofErr w:type="gramEnd"/>
           </w:p>
           <w:p>
             <w:pPr>
@@ -2435,9 +2531,14 @@
             </w:r>
             <w:proofErr w:type="spellStart"/>
             <w:r>
-              <w:t>name":score</w:t>
+              <w:t>name</w:t>
+            </w:r>
+            <w:proofErr w:type="gramStart"/>
+            <w:r>
+              <w:t>":score</w:t>
             </w:r>
             <w:proofErr w:type="spellEnd"/>
+            <w:proofErr w:type="gramEnd"/>
           </w:p>
           <w:p>
             <w:pPr>
@@ -2734,6 +2835,7 @@
     <w:lsdException w:name="HTML Sample" w:semiHidden="1" w:unhideWhenUsed="1"/>
     <w:lsdException w:name="HTML Typewriter" w:semiHidden="1" w:unhideWhenUsed="1"/>
     <w:lsdException w:name="HTML Variable" w:semiHidden="1" w:unhideWhenUsed="1"/>
+    <w:lsdException w:name="Normal Table" w:semiHidden="1" w:unhideWhenUsed="1"/>
     <w:lsdException w:name="annotation subject" w:semiHidden="1" w:unhideWhenUsed="1"/>
     <w:lsdException w:name="No List" w:semiHidden="1" w:unhideWhenUsed="1"/>
     <w:lsdException w:name="Outline List 1" w:semiHidden="1" w:unhideWhenUsed="1"/>
@@ -2776,8 +2878,11 @@
     <w:lsdException w:name="Table Contemporary" w:semiHidden="1" w:unhideWhenUsed="1"/>
     <w:lsdException w:name="Table Elegant" w:semiHidden="1" w:unhideWhenUsed="1"/>
     <w:lsdException w:name="Table Professional" w:semiHidden="1" w:unhideWhenUsed="1"/>
+    <w:lsdException w:name="Table Subtle 1" w:semiHidden="1" w:unhideWhenUsed="1"/>
     <w:lsdException w:name="Table Subtle 2" w:semiHidden="1" w:unhideWhenUsed="1"/>
     <w:lsdException w:name="Table Web 1" w:semiHidden="1" w:unhideWhenUsed="1"/>
+    <w:lsdException w:name="Table Web 2" w:semiHidden="1" w:unhideWhenUsed="1"/>
+    <w:lsdException w:name="Table Web 3" w:semiHidden="1" w:unhideWhenUsed="1"/>
     <w:lsdException w:name="Balloon Text" w:semiHidden="1" w:unhideWhenUsed="1"/>
     <w:lsdException w:name="Table Grid" w:uiPriority="39"/>
     <w:lsdException w:name="Table Theme" w:semiHidden="1" w:unhideWhenUsed="1"/>

</xml_diff>

<commit_message>
Adding MyStatus(Working On It)
</commit_message>
<xml_diff>
--- a/Protocol.docx
+++ b/Protocol.docx
@@ -1,6 +1,6 @@
 
 <file path=word/document.xml><?xml version="1.0" encoding="utf-8"?>
-<w:document xmlns:wpc="http://schemas.microsoft.com/office/word/2010/wordprocessingCanvas" xmlns:cx="http://schemas.microsoft.com/office/drawing/2014/chartex" xmlns:mc="http://schemas.openxmlformats.org/markup-compatibility/2006" xmlns:o="urn:schemas-microsoft-com:office:office" xmlns:r="http://schemas.openxmlformats.org/officeDocument/2006/relationships" xmlns:m="http://schemas.openxmlformats.org/officeDocument/2006/math" xmlns:v="urn:schemas-microsoft-com:vml" xmlns:wp14="http://schemas.microsoft.com/office/word/2010/wordprocessingDrawing" xmlns:wp="http://schemas.openxmlformats.org/drawingml/2006/wordprocessingDrawing" xmlns:w10="urn:schemas-microsoft-com:office:word" xmlns:w="http://schemas.openxmlformats.org/wordprocessingml/2006/main" xmlns:w14="http://schemas.microsoft.com/office/word/2010/wordml" xmlns:w15="http://schemas.microsoft.com/office/word/2012/wordml" xmlns:w16se="http://schemas.microsoft.com/office/word/2015/wordml/symex" xmlns:wpg="http://schemas.microsoft.com/office/word/2010/wordprocessingGroup" xmlns:wpi="http://schemas.microsoft.com/office/word/2010/wordprocessingInk" xmlns:wne="http://schemas.microsoft.com/office/word/2006/wordml" xmlns:wps="http://schemas.microsoft.com/office/word/2010/wordprocessingShape" mc:Ignorable="w14 w15 w16se wp14">
+<w:document xmlns:wpc="http://schemas.microsoft.com/office/word/2010/wordprocessingCanvas" xmlns:cx="http://schemas.microsoft.com/office/drawing/2014/chartex" xmlns:cx1="http://schemas.microsoft.com/office/drawing/2015/9/8/chartex" xmlns:cx2="http://schemas.microsoft.com/office/drawing/2015/10/21/chartex" xmlns:cx3="http://schemas.microsoft.com/office/drawing/2016/5/9/chartex" xmlns:cx4="http://schemas.microsoft.com/office/drawing/2016/5/10/chartex" xmlns:cx5="http://schemas.microsoft.com/office/drawing/2016/5/11/chartex" xmlns:cx6="http://schemas.microsoft.com/office/drawing/2016/5/12/chartex" xmlns:cx7="http://schemas.microsoft.com/office/drawing/2016/5/13/chartex" xmlns:cx8="http://schemas.microsoft.com/office/drawing/2016/5/14/chartex" xmlns:mc="http://schemas.openxmlformats.org/markup-compatibility/2006" xmlns:aink="http://schemas.microsoft.com/office/drawing/2016/ink" xmlns:am3d="http://schemas.microsoft.com/office/drawing/2017/model3d" xmlns:o="urn:schemas-microsoft-com:office:office" xmlns:r="http://schemas.openxmlformats.org/officeDocument/2006/relationships" xmlns:m="http://schemas.openxmlformats.org/officeDocument/2006/math" xmlns:v="urn:schemas-microsoft-com:vml" xmlns:wp14="http://schemas.microsoft.com/office/word/2010/wordprocessingDrawing" xmlns:wp="http://schemas.openxmlformats.org/drawingml/2006/wordprocessingDrawing" xmlns:w10="urn:schemas-microsoft-com:office:word" xmlns:w="http://schemas.openxmlformats.org/wordprocessingml/2006/main" xmlns:w14="http://schemas.microsoft.com/office/word/2010/wordml" xmlns:w15="http://schemas.microsoft.com/office/word/2012/wordml" xmlns:w16cid="http://schemas.microsoft.com/office/word/2016/wordml/cid" xmlns:w16se="http://schemas.microsoft.com/office/word/2015/wordml/symex" xmlns:wpg="http://schemas.microsoft.com/office/word/2010/wordprocessingGroup" xmlns:wpi="http://schemas.microsoft.com/office/word/2010/wordprocessingInk" xmlns:wne="http://schemas.microsoft.com/office/word/2006/wordml" xmlns:wps="http://schemas.microsoft.com/office/word/2010/wordprocessingShape" mc:Ignorable="w14 w15 w16se w16cid wp14">
   <w:body>
     <w:tbl>
       <w:tblPr>
@@ -1562,7 +1562,6 @@
               <w:t xml:space="preserve">    </w:t>
             </w:r>
             <w:proofErr w:type="spellStart"/>
-            <w:proofErr w:type="gramStart"/>
             <w:r>
               <w:t>RoomName</w:t>
             </w:r>
@@ -1579,7 +1578,6 @@
             <w:r>
               <w:t>"</w:t>
             </w:r>
-            <w:proofErr w:type="gramEnd"/>
           </w:p>
           <w:p>
             <w:pPr>
@@ -1613,7 +1611,6 @@
               <w:t xml:space="preserve">   </w:t>
             </w:r>
             <w:proofErr w:type="spellStart"/>
-            <w:proofErr w:type="gramStart"/>
             <w:r>
               <w:t>QuestionsCount</w:t>
             </w:r>
@@ -1630,7 +1627,6 @@
             <w:r>
               <w:t>"</w:t>
             </w:r>
-            <w:proofErr w:type="gramEnd"/>
           </w:p>
           <w:p>
             <w:pPr>
@@ -1641,7 +1637,6 @@
               <w:t xml:space="preserve">    </w:t>
             </w:r>
             <w:proofErr w:type="spellStart"/>
-            <w:proofErr w:type="gramStart"/>
             <w:r>
               <w:t>AnswerTime</w:t>
             </w:r>
@@ -1658,7 +1653,6 @@
             <w:r>
               <w:t>"</w:t>
             </w:r>
-            <w:proofErr w:type="gramEnd"/>
           </w:p>
           <w:p>
             <w:pPr>
@@ -1697,17 +1691,12 @@
               <w:t xml:space="preserve">Byte 2 – </w:t>
             </w:r>
             <w:proofErr w:type="spellStart"/>
-            <w:proofErr w:type="gramStart"/>
             <w:r>
               <w:t>maxUsers</w:t>
             </w:r>
             <w:proofErr w:type="spellEnd"/>
             <w:r>
-              <w:t>(</w:t>
-            </w:r>
-            <w:proofErr w:type="gramEnd"/>
-            <w:r>
-              <w:t>1)</w:t>
+              <w:t>(1)</w:t>
             </w:r>
           </w:p>
           <w:p>
@@ -1719,17 +1708,12 @@
               <w:t xml:space="preserve">Byte 3 – </w:t>
             </w:r>
             <w:proofErr w:type="spellStart"/>
-            <w:proofErr w:type="gramStart"/>
             <w:r>
               <w:t>questionsCount</w:t>
             </w:r>
             <w:proofErr w:type="spellEnd"/>
             <w:r>
-              <w:t>(</w:t>
-            </w:r>
-            <w:proofErr w:type="gramEnd"/>
-            <w:r>
-              <w:t>1)</w:t>
+              <w:t>(1)</w:t>
             </w:r>
           </w:p>
           <w:p>
@@ -1871,6 +1855,9 @@
                 <w:rtl/>
               </w:rPr>
             </w:pPr>
+            <w:r>
+              <w:t>000</w:t>
+            </w:r>
           </w:p>
         </w:tc>
         <w:tc>
@@ -1896,6 +1883,9 @@
               <w:bidi w:val="0"/>
               <w:jc w:val="both"/>
             </w:pPr>
+            <w:r>
+              <w:t>M</w:t>
+            </w:r>
           </w:p>
         </w:tc>
         <w:tc>
@@ -1907,6 +1897,11 @@
               <w:bidi w:val="0"/>
               <w:jc w:val="both"/>
             </w:pPr>
+            <w:proofErr w:type="spellStart"/>
+            <w:r>
+              <w:t>MyStatus</w:t>
+            </w:r>
+            <w:proofErr w:type="spellEnd"/>
           </w:p>
         </w:tc>
       </w:tr>
@@ -1935,11 +1930,9 @@
             <w:pPr>
               <w:bidi w:val="0"/>
             </w:pPr>
-            <w:proofErr w:type="gramStart"/>
             <w:r>
               <w:t>Rooms[</w:t>
             </w:r>
-            <w:proofErr w:type="gramEnd"/>
           </w:p>
           <w:p>
             <w:pPr>
@@ -2129,11 +2122,9 @@
             <w:pPr>
               <w:bidi w:val="0"/>
             </w:pPr>
-            <w:proofErr w:type="gramStart"/>
             <w:r>
               <w:t>Names[</w:t>
             </w:r>
-            <w:proofErr w:type="gramEnd"/>
           </w:p>
           <w:p>
             <w:pPr>
@@ -2483,7 +2474,6 @@
               <w:jc w:val="both"/>
             </w:pPr>
             <w:proofErr w:type="spellStart"/>
-            <w:proofErr w:type="gramStart"/>
             <w:r>
               <w:t>Highscore</w:t>
             </w:r>
@@ -2494,7 +2484,6 @@
             <w:r>
               <w:t>[</w:t>
             </w:r>
-            <w:proofErr w:type="gramEnd"/>
           </w:p>
           <w:p>
             <w:pPr>
@@ -2506,14 +2495,9 @@
             </w:r>
             <w:proofErr w:type="spellStart"/>
             <w:r>
-              <w:t>name</w:t>
-            </w:r>
-            <w:proofErr w:type="gramStart"/>
-            <w:r>
-              <w:t>":score</w:t>
+              <w:t>name":score</w:t>
             </w:r>
             <w:proofErr w:type="spellEnd"/>
-            <w:proofErr w:type="gramEnd"/>
           </w:p>
           <w:p>
             <w:pPr>
@@ -2673,6 +2657,67 @@
               <w:bidi w:val="0"/>
               <w:jc w:val="both"/>
             </w:pPr>
+            <w:r>
+              <w:lastRenderedPageBreak/>
+              <w:t>m000(size) {</w:t>
+            </w:r>
+          </w:p>
+          <w:p>
+            <w:pPr>
+              <w:bidi w:val="0"/>
+              <w:jc w:val="both"/>
+            </w:pPr>
+            <w:r>
+              <w:t>Status:"1"</w:t>
+            </w:r>
+          </w:p>
+          <w:p>
+            <w:pPr>
+              <w:bidi w:val="0"/>
+              <w:jc w:val="both"/>
+            </w:pPr>
+            <w:r>
+              <w:t>NumberOfGames:"1"</w:t>
+            </w:r>
+          </w:p>
+          <w:p>
+            <w:pPr>
+              <w:bidi w:val="0"/>
+              <w:jc w:val="both"/>
+            </w:pPr>
+            <w:r>
+              <w:t>NumRight:"4"</w:t>
+            </w:r>
+          </w:p>
+          <w:p>
+            <w:pPr>
+              <w:bidi w:val="0"/>
+              <w:jc w:val="both"/>
+            </w:pPr>
+            <w:r>
+              <w:t>NumWrong:"1"</w:t>
+            </w:r>
+          </w:p>
+          <w:p>
+            <w:pPr>
+              <w:bidi w:val="0"/>
+              <w:jc w:val="both"/>
+              <w:rPr>
+                <w:rtl/>
+              </w:rPr>
+            </w:pPr>
+            <w:r>
+              <w:t>AvgTimePerAns:"1"</w:t>
+            </w:r>
+          </w:p>
+          <w:p>
+            <w:pPr>
+              <w:bidi w:val="0"/>
+              <w:jc w:val="both"/>
+            </w:pPr>
+            <w:r>
+              <w:t>}</w:t>
+            </w:r>
           </w:p>
         </w:tc>
         <w:tc>
@@ -2684,6 +2729,8 @@
               <w:bidi w:val="0"/>
               <w:jc w:val="both"/>
             </w:pPr>
+            <w:bookmarkStart w:id="0" w:name="_GoBack"/>
+            <w:bookmarkEnd w:id="0"/>
           </w:p>
         </w:tc>
         <w:tc>
@@ -2699,7 +2746,7 @@
               </w:rPr>
             </w:pPr>
             <w:r>
-              <w:t>000</w:t>
+              <w:t>size</w:t>
             </w:r>
           </w:p>
         </w:tc>
@@ -2727,7 +2774,7 @@
               <w:jc w:val="both"/>
             </w:pPr>
             <w:r>
-              <w:t>D</w:t>
+              <w:t>m</w:t>
             </w:r>
           </w:p>
         </w:tc>
@@ -2742,7 +2789,7 @@
             </w:pPr>
             <w:proofErr w:type="spellStart"/>
             <w:r>
-              <w:t>CloseRoom</w:t>
+              <w:t>myStatusResponse</w:t>
             </w:r>
             <w:proofErr w:type="spellEnd"/>
           </w:p>
@@ -2812,7 +2859,7 @@
               <w:jc w:val="both"/>
             </w:pPr>
             <w:r>
-              <w:t>S</w:t>
+              <w:t>D</w:t>
             </w:r>
           </w:p>
         </w:tc>
@@ -2827,7 +2874,7 @@
             </w:pPr>
             <w:proofErr w:type="spellStart"/>
             <w:r>
-              <w:t>StartGame</w:t>
+              <w:t>CloseRoom</w:t>
             </w:r>
             <w:proofErr w:type="spellEnd"/>
           </w:p>
@@ -2897,7 +2944,7 @@
               <w:jc w:val="both"/>
             </w:pPr>
             <w:r>
-              <w:t>R</w:t>
+              <w:t>S</w:t>
             </w:r>
           </w:p>
         </w:tc>
@@ -2912,7 +2959,7 @@
             </w:pPr>
             <w:proofErr w:type="spellStart"/>
             <w:r>
-              <w:t>GetRoomState</w:t>
+              <w:t>StartGame</w:t>
             </w:r>
             <w:proofErr w:type="spellEnd"/>
           </w:p>
@@ -2982,7 +3029,7 @@
               <w:jc w:val="both"/>
             </w:pPr>
             <w:r>
-              <w:t>L</w:t>
+              <w:t>R</w:t>
             </w:r>
           </w:p>
         </w:tc>
@@ -2997,7 +3044,7 @@
             </w:pPr>
             <w:proofErr w:type="spellStart"/>
             <w:r>
-              <w:t>LeaveRoom</w:t>
+              <w:t>GetRoomState</w:t>
             </w:r>
             <w:proofErr w:type="spellEnd"/>
           </w:p>
@@ -3024,9 +3071,6 @@
               <w:bidi w:val="0"/>
               <w:jc w:val="both"/>
             </w:pPr>
-            <w:r>
-              <w:t>Byte(1) - status</w:t>
-            </w:r>
           </w:p>
         </w:tc>
         <w:tc>
@@ -3042,7 +3086,7 @@
               </w:rPr>
             </w:pPr>
             <w:r>
-              <w:t>001</w:t>
+              <w:t>000</w:t>
             </w:r>
           </w:p>
         </w:tc>
@@ -3070,7 +3114,7 @@
               <w:jc w:val="both"/>
             </w:pPr>
             <w:r>
-              <w:t>d</w:t>
+              <w:t>L</w:t>
             </w:r>
           </w:p>
         </w:tc>
@@ -3085,7 +3129,7 @@
             </w:pPr>
             <w:proofErr w:type="spellStart"/>
             <w:r>
-              <w:t>CloseRoomResponse</w:t>
+              <w:t>LeaveRoom</w:t>
             </w:r>
             <w:proofErr w:type="spellEnd"/>
           </w:p>
@@ -3158,7 +3202,7 @@
               <w:jc w:val="both"/>
             </w:pPr>
             <w:r>
-              <w:t>s</w:t>
+              <w:t>d</w:t>
             </w:r>
           </w:p>
         </w:tc>
@@ -3173,7 +3217,7 @@
             </w:pPr>
             <w:proofErr w:type="spellStart"/>
             <w:r>
-              <w:t>StartGameResponse</w:t>
+              <w:t>CloseRoomResponse</w:t>
             </w:r>
             <w:proofErr w:type="spellEnd"/>
           </w:p>
@@ -3189,203 +3233,79 @@
               <w:bidi w:val="0"/>
               <w:jc w:val="both"/>
             </w:pPr>
-            <w:r>
-              <w:t>r000(size) {</w:t>
-            </w:r>
-          </w:p>
-          <w:p>
-            <w:pPr>
-              <w:bidi w:val="0"/>
-              <w:jc w:val="both"/>
-            </w:pPr>
-            <w:r>
-              <w:t>Status:"1"</w:t>
-            </w:r>
-          </w:p>
-          <w:p>
-            <w:pPr>
-              <w:bidi w:val="0"/>
-              <w:jc w:val="both"/>
-            </w:pPr>
-            <w:r>
-              <w:t>HasStarted:"1"</w:t>
-            </w:r>
-          </w:p>
-          <w:p>
-            <w:pPr>
-              <w:bidi w:val="0"/>
-              <w:jc w:val="both"/>
-            </w:pPr>
-            <w:r>
-              <w:t>QuestionCount:"4"</w:t>
-            </w:r>
-          </w:p>
-          <w:p>
-            <w:pPr>
-              <w:bidi w:val="0"/>
-              <w:jc w:val="both"/>
-            </w:pPr>
-            <w:r>
-              <w:t>AnswerTimeout:"1"</w:t>
-            </w:r>
-          </w:p>
+          </w:p>
+        </w:tc>
+        <w:tc>
+          <w:tcPr>
+            <w:tcW w:w="2250" w:type="dxa"/>
+          </w:tcPr>
+          <w:p>
+            <w:pPr>
+              <w:bidi w:val="0"/>
+              <w:jc w:val="both"/>
+            </w:pPr>
+            <w:r>
+              <w:t>Byte(1) - status</w:t>
+            </w:r>
+          </w:p>
+        </w:tc>
+        <w:tc>
+          <w:tcPr>
+            <w:tcW w:w="1022" w:type="dxa"/>
+          </w:tcPr>
+          <w:p>
+            <w:pPr>
+              <w:bidi w:val="0"/>
+              <w:jc w:val="both"/>
+              <w:rPr>
+                <w:rtl/>
+              </w:rPr>
+            </w:pPr>
+            <w:r>
+              <w:t>001</w:t>
+            </w:r>
+          </w:p>
+        </w:tc>
+        <w:tc>
+          <w:tcPr>
+            <w:tcW w:w="1829" w:type="dxa"/>
+          </w:tcPr>
+          <w:p>
+            <w:pPr>
+              <w:bidi w:val="0"/>
+              <w:jc w:val="both"/>
+              <w:rPr>
+                <w:rtl/>
+              </w:rPr>
+            </w:pPr>
+          </w:p>
+        </w:tc>
+        <w:tc>
+          <w:tcPr>
+            <w:tcW w:w="3272" w:type="dxa"/>
+          </w:tcPr>
+          <w:p>
+            <w:pPr>
+              <w:bidi w:val="0"/>
+              <w:jc w:val="both"/>
+            </w:pPr>
+            <w:r>
+              <w:t>s</w:t>
+            </w:r>
+          </w:p>
+        </w:tc>
+        <w:tc>
+          <w:tcPr>
+            <w:tcW w:w="3321" w:type="dxa"/>
+          </w:tcPr>
           <w:p>
             <w:pPr>
               <w:bidi w:val="0"/>
               <w:jc w:val="both"/>
             </w:pPr>
             <w:proofErr w:type="spellStart"/>
-            <w:proofErr w:type="gramStart"/>
-            <w:r>
-              <w:t>length:number</w:t>
-            </w:r>
-            <w:proofErr w:type="spellEnd"/>
-            <w:proofErr w:type="gramEnd"/>
-            <w:r>
-              <w:t xml:space="preserve"> of names (string </w:t>
-            </w:r>
-            <w:r>
-              <w:t xml:space="preserve">not </w:t>
-            </w:r>
-            <w:proofErr w:type="spellStart"/>
-            <w:r>
-              <w:t>ascii</w:t>
-            </w:r>
-            <w:proofErr w:type="spellEnd"/>
-            <w:r>
-              <w:t xml:space="preserve">) </w:t>
-            </w:r>
-          </w:p>
-          <w:p>
-            <w:pPr>
-              <w:bidi w:val="0"/>
-              <w:jc w:val="both"/>
-            </w:pPr>
-            <w:proofErr w:type="gramStart"/>
-            <w:r>
-              <w:t>Names[</w:t>
-            </w:r>
-            <w:proofErr w:type="gramEnd"/>
-          </w:p>
-          <w:p>
-            <w:pPr>
-              <w:bidi w:val="0"/>
-              <w:jc w:val="both"/>
-            </w:pPr>
-            <w:r>
-              <w:t>"name"</w:t>
-            </w:r>
-          </w:p>
-          <w:p>
-            <w:pPr>
-              <w:bidi w:val="0"/>
-              <w:jc w:val="both"/>
-            </w:pPr>
-            <w:r>
-              <w:t>"name"</w:t>
-            </w:r>
-          </w:p>
-          <w:p>
-            <w:pPr>
-              <w:bidi w:val="0"/>
-              <w:jc w:val="both"/>
-            </w:pPr>
-            <w:r>
-              <w:t>"name"</w:t>
-            </w:r>
-          </w:p>
-          <w:p>
-            <w:pPr>
-              <w:bidi w:val="0"/>
-              <w:jc w:val="both"/>
-              <w:rPr>
-                <w:rtl/>
-              </w:rPr>
-            </w:pPr>
-            <w:r>
-              <w:t>]</w:t>
-            </w:r>
-          </w:p>
-          <w:p>
-            <w:pPr>
-              <w:bidi w:val="0"/>
-              <w:jc w:val="both"/>
-            </w:pPr>
-            <w:r>
-              <w:t>}</w:t>
-            </w:r>
-            <w:bookmarkStart w:id="0" w:name="_GoBack"/>
-            <w:bookmarkEnd w:id="0"/>
-          </w:p>
-        </w:tc>
-        <w:tc>
-          <w:tcPr>
-            <w:tcW w:w="2250" w:type="dxa"/>
-          </w:tcPr>
-          <w:p>
-            <w:pPr>
-              <w:bidi w:val="0"/>
-              <w:jc w:val="both"/>
-            </w:pPr>
-          </w:p>
-        </w:tc>
-        <w:tc>
-          <w:tcPr>
-            <w:tcW w:w="1022" w:type="dxa"/>
-          </w:tcPr>
-          <w:p>
-            <w:pPr>
-              <w:bidi w:val="0"/>
-              <w:jc w:val="both"/>
-              <w:rPr>
-                <w:rtl/>
-              </w:rPr>
-            </w:pPr>
-            <w:r>
-              <w:t>size</w:t>
-            </w:r>
-          </w:p>
-        </w:tc>
-        <w:tc>
-          <w:tcPr>
-            <w:tcW w:w="1829" w:type="dxa"/>
-          </w:tcPr>
-          <w:p>
-            <w:pPr>
-              <w:bidi w:val="0"/>
-              <w:jc w:val="both"/>
-              <w:rPr>
-                <w:rtl/>
-              </w:rPr>
-            </w:pPr>
-          </w:p>
-        </w:tc>
-        <w:tc>
-          <w:tcPr>
-            <w:tcW w:w="3272" w:type="dxa"/>
-          </w:tcPr>
-          <w:p>
-            <w:pPr>
-              <w:bidi w:val="0"/>
-              <w:jc w:val="both"/>
-            </w:pPr>
-            <w:r>
-              <w:t>r</w:t>
-            </w:r>
-          </w:p>
-        </w:tc>
-        <w:tc>
-          <w:tcPr>
-            <w:tcW w:w="3321" w:type="dxa"/>
-          </w:tcPr>
-          <w:p>
-            <w:pPr>
-              <w:bidi w:val="0"/>
-              <w:jc w:val="both"/>
-            </w:pPr>
-            <w:proofErr w:type="spellStart"/>
-            <w:r>
-              <w:t>GetRoomStateResponse</w:t>
+            <w:r>
+              <w:t>StartGameResponse</w:t>
             </w:r>
             <w:proofErr w:type="spellEnd"/>
           </w:p>
@@ -3401,6 +3321,117 @@
               <w:bidi w:val="0"/>
               <w:jc w:val="both"/>
             </w:pPr>
+            <w:r>
+              <w:t>r000(size) {</w:t>
+            </w:r>
+          </w:p>
+          <w:p>
+            <w:pPr>
+              <w:bidi w:val="0"/>
+              <w:jc w:val="both"/>
+            </w:pPr>
+            <w:r>
+              <w:t>Status:"1"</w:t>
+            </w:r>
+          </w:p>
+          <w:p>
+            <w:pPr>
+              <w:bidi w:val="0"/>
+              <w:jc w:val="both"/>
+            </w:pPr>
+            <w:r>
+              <w:t>HasStarted:"1"</w:t>
+            </w:r>
+          </w:p>
+          <w:p>
+            <w:pPr>
+              <w:bidi w:val="0"/>
+              <w:jc w:val="both"/>
+            </w:pPr>
+            <w:r>
+              <w:t>QuestionCount:"4"</w:t>
+            </w:r>
+          </w:p>
+          <w:p>
+            <w:pPr>
+              <w:bidi w:val="0"/>
+              <w:jc w:val="both"/>
+            </w:pPr>
+            <w:r>
+              <w:t>AnswerTimeout:"1"</w:t>
+            </w:r>
+          </w:p>
+          <w:p>
+            <w:pPr>
+              <w:bidi w:val="0"/>
+              <w:jc w:val="both"/>
+            </w:pPr>
+            <w:proofErr w:type="spellStart"/>
+            <w:r>
+              <w:t>length:number</w:t>
+            </w:r>
+            <w:proofErr w:type="spellEnd"/>
+            <w:r>
+              <w:t xml:space="preserve"> of names (string not ascii) </w:t>
+            </w:r>
+          </w:p>
+          <w:p>
+            <w:pPr>
+              <w:bidi w:val="0"/>
+              <w:jc w:val="both"/>
+            </w:pPr>
+            <w:r>
+              <w:t>Names[</w:t>
+            </w:r>
+          </w:p>
+          <w:p>
+            <w:pPr>
+              <w:bidi w:val="0"/>
+              <w:jc w:val="both"/>
+            </w:pPr>
+            <w:r>
+              <w:t>"name"</w:t>
+            </w:r>
+          </w:p>
+          <w:p>
+            <w:pPr>
+              <w:bidi w:val="0"/>
+              <w:jc w:val="both"/>
+            </w:pPr>
+            <w:r>
+              <w:t>"name"</w:t>
+            </w:r>
+          </w:p>
+          <w:p>
+            <w:pPr>
+              <w:bidi w:val="0"/>
+              <w:jc w:val="both"/>
+            </w:pPr>
+            <w:r>
+              <w:t>"name"</w:t>
+            </w:r>
+          </w:p>
+          <w:p>
+            <w:pPr>
+              <w:bidi w:val="0"/>
+              <w:jc w:val="both"/>
+              <w:rPr>
+                <w:rtl/>
+              </w:rPr>
+            </w:pPr>
+            <w:r>
+              <w:lastRenderedPageBreak/>
+              <w:t>]</w:t>
+            </w:r>
+          </w:p>
+          <w:p>
+            <w:pPr>
+              <w:bidi w:val="0"/>
+              <w:jc w:val="both"/>
+            </w:pPr>
+            <w:r>
+              <w:t>}</w:t>
+            </w:r>
           </w:p>
         </w:tc>
         <w:tc>
@@ -3412,6 +3443,91 @@
               <w:bidi w:val="0"/>
               <w:jc w:val="both"/>
             </w:pPr>
+          </w:p>
+        </w:tc>
+        <w:tc>
+          <w:tcPr>
+            <w:tcW w:w="1022" w:type="dxa"/>
+          </w:tcPr>
+          <w:p>
+            <w:pPr>
+              <w:bidi w:val="0"/>
+              <w:jc w:val="both"/>
+              <w:rPr>
+                <w:rtl/>
+              </w:rPr>
+            </w:pPr>
+            <w:r>
+              <w:t>size</w:t>
+            </w:r>
+          </w:p>
+        </w:tc>
+        <w:tc>
+          <w:tcPr>
+            <w:tcW w:w="1829" w:type="dxa"/>
+          </w:tcPr>
+          <w:p>
+            <w:pPr>
+              <w:bidi w:val="0"/>
+              <w:jc w:val="both"/>
+              <w:rPr>
+                <w:rtl/>
+              </w:rPr>
+            </w:pPr>
+          </w:p>
+        </w:tc>
+        <w:tc>
+          <w:tcPr>
+            <w:tcW w:w="3272" w:type="dxa"/>
+          </w:tcPr>
+          <w:p>
+            <w:pPr>
+              <w:bidi w:val="0"/>
+              <w:jc w:val="both"/>
+            </w:pPr>
+            <w:r>
+              <w:t>r</w:t>
+            </w:r>
+          </w:p>
+        </w:tc>
+        <w:tc>
+          <w:tcPr>
+            <w:tcW w:w="3321" w:type="dxa"/>
+          </w:tcPr>
+          <w:p>
+            <w:pPr>
+              <w:bidi w:val="0"/>
+              <w:jc w:val="both"/>
+            </w:pPr>
+            <w:proofErr w:type="spellStart"/>
+            <w:r>
+              <w:t>GetRoomStateResponse</w:t>
+            </w:r>
+            <w:proofErr w:type="spellEnd"/>
+          </w:p>
+        </w:tc>
+      </w:tr>
+      <w:tr>
+        <w:tc>
+          <w:tcPr>
+            <w:tcW w:w="2538" w:type="dxa"/>
+          </w:tcPr>
+          <w:p>
+            <w:pPr>
+              <w:bidi w:val="0"/>
+              <w:jc w:val="both"/>
+            </w:pPr>
+          </w:p>
+        </w:tc>
+        <w:tc>
+          <w:tcPr>
+            <w:tcW w:w="2250" w:type="dxa"/>
+          </w:tcPr>
+          <w:p>
+            <w:pPr>
+              <w:bidi w:val="0"/>
+              <w:jc w:val="both"/>
+            </w:pPr>
             <w:r>
               <w:t>Byte(1) - status</w:t>
             </w:r>
@@ -3476,6 +3592,77 @@
               <w:t>LeaveRoomResponse</w:t>
             </w:r>
             <w:proofErr w:type="spellEnd"/>
+          </w:p>
+        </w:tc>
+      </w:tr>
+      <w:tr>
+        <w:tc>
+          <w:tcPr>
+            <w:tcW w:w="2538" w:type="dxa"/>
+          </w:tcPr>
+          <w:p>
+            <w:pPr>
+              <w:bidi w:val="0"/>
+              <w:jc w:val="both"/>
+            </w:pPr>
+          </w:p>
+        </w:tc>
+        <w:tc>
+          <w:tcPr>
+            <w:tcW w:w="2250" w:type="dxa"/>
+          </w:tcPr>
+          <w:p>
+            <w:pPr>
+              <w:bidi w:val="0"/>
+              <w:jc w:val="both"/>
+            </w:pPr>
+          </w:p>
+        </w:tc>
+        <w:tc>
+          <w:tcPr>
+            <w:tcW w:w="1022" w:type="dxa"/>
+          </w:tcPr>
+          <w:p>
+            <w:pPr>
+              <w:bidi w:val="0"/>
+              <w:jc w:val="both"/>
+            </w:pPr>
+          </w:p>
+        </w:tc>
+        <w:tc>
+          <w:tcPr>
+            <w:tcW w:w="1829" w:type="dxa"/>
+          </w:tcPr>
+          <w:p>
+            <w:pPr>
+              <w:bidi w:val="0"/>
+              <w:jc w:val="both"/>
+              <w:rPr>
+                <w:rtl/>
+              </w:rPr>
+            </w:pPr>
+          </w:p>
+        </w:tc>
+        <w:tc>
+          <w:tcPr>
+            <w:tcW w:w="3272" w:type="dxa"/>
+          </w:tcPr>
+          <w:p>
+            <w:pPr>
+              <w:bidi w:val="0"/>
+              <w:jc w:val="both"/>
+            </w:pPr>
+          </w:p>
+        </w:tc>
+        <w:tc>
+          <w:tcPr>
+            <w:tcW w:w="3321" w:type="dxa"/>
+          </w:tcPr>
+          <w:p>
+            <w:pPr>
+              <w:bidi w:val="0"/>
+              <w:jc w:val="both"/>
+            </w:pPr>
           </w:p>
         </w:tc>
       </w:tr>
@@ -3580,7 +3767,16 @@
         <w:t>L</w:t>
       </w:r>
       <w:r>
-        <w:t xml:space="preserve"> M N </w:t>
+        <w:t xml:space="preserve"> </w:t>
+      </w:r>
+      <w:r>
+        <w:rPr>
+          <w:highlight w:val="yellow"/>
+        </w:rPr>
+        <w:t>M</w:t>
+      </w:r>
+      <w:r>
+        <w:t xml:space="preserve"> N </w:t>
       </w:r>
       <w:r>
         <w:rPr>
@@ -3650,7 +3846,7 @@
 </file>
 
 <file path=word/styles.xml><?xml version="1.0" encoding="utf-8"?>
-<w:styles xmlns:mc="http://schemas.openxmlformats.org/markup-compatibility/2006" xmlns:r="http://schemas.openxmlformats.org/officeDocument/2006/relationships" xmlns:w="http://schemas.openxmlformats.org/wordprocessingml/2006/main" xmlns:w14="http://schemas.microsoft.com/office/word/2010/wordml" xmlns:w15="http://schemas.microsoft.com/office/word/2012/wordml" xmlns:w16se="http://schemas.microsoft.com/office/word/2015/wordml/symex" mc:Ignorable="w14 w15 w16se">
+<w:styles xmlns:mc="http://schemas.openxmlformats.org/markup-compatibility/2006" xmlns:r="http://schemas.openxmlformats.org/officeDocument/2006/relationships" xmlns:w="http://schemas.openxmlformats.org/wordprocessingml/2006/main" xmlns:w14="http://schemas.microsoft.com/office/word/2010/wordml" xmlns:w15="http://schemas.microsoft.com/office/word/2012/wordml" xmlns:w16cid="http://schemas.microsoft.com/office/word/2016/wordml/cid" xmlns:w16se="http://schemas.microsoft.com/office/word/2015/wordml/symex" mc:Ignorable="w14 w15 w16se w16cid">
   <w:docDefaults>
     <w:rPrDefault>
       <w:rPr>
@@ -3666,7 +3862,7 @@
       </w:pPr>
     </w:pPrDefault>
   </w:docDefaults>
-  <w:latentStyles w:defLockedState="0" w:defUIPriority="99" w:defSemiHidden="0" w:defUnhideWhenUsed="0" w:defQFormat="0" w:count="371">
+  <w:latentStyles w:defLockedState="0" w:defUIPriority="99" w:defSemiHidden="0" w:defUnhideWhenUsed="0" w:defQFormat="0" w:count="376">
     <w:lsdException w:name="Normal" w:uiPriority="0" w:qFormat="1"/>
     <w:lsdException w:name="heading 1" w:uiPriority="9" w:qFormat="1"/>
     <w:lsdException w:name="heading 2" w:semiHidden="1" w:uiPriority="9" w:unhideWhenUsed="1" w:qFormat="1"/>
@@ -3772,7 +3968,6 @@
     <w:lsdException w:name="HTML Sample" w:semiHidden="1" w:unhideWhenUsed="1"/>
     <w:lsdException w:name="HTML Typewriter" w:semiHidden="1" w:unhideWhenUsed="1"/>
     <w:lsdException w:name="HTML Variable" w:semiHidden="1" w:unhideWhenUsed="1"/>
-    <w:lsdException w:name="Normal Table" w:semiHidden="1" w:unhideWhenUsed="1"/>
     <w:lsdException w:name="annotation subject" w:semiHidden="1" w:unhideWhenUsed="1"/>
     <w:lsdException w:name="No List" w:semiHidden="1" w:unhideWhenUsed="1"/>
     <w:lsdException w:name="Outline List 1" w:semiHidden="1" w:unhideWhenUsed="1"/>
@@ -3815,11 +4010,8 @@
     <w:lsdException w:name="Table Contemporary" w:semiHidden="1" w:unhideWhenUsed="1"/>
     <w:lsdException w:name="Table Elegant" w:semiHidden="1" w:unhideWhenUsed="1"/>
     <w:lsdException w:name="Table Professional" w:semiHidden="1" w:unhideWhenUsed="1"/>
-    <w:lsdException w:name="Table Subtle 1" w:semiHidden="1" w:unhideWhenUsed="1"/>
     <w:lsdException w:name="Table Subtle 2" w:semiHidden="1" w:unhideWhenUsed="1"/>
     <w:lsdException w:name="Table Web 1" w:semiHidden="1" w:unhideWhenUsed="1"/>
-    <w:lsdException w:name="Table Web 2" w:semiHidden="1" w:unhideWhenUsed="1"/>
-    <w:lsdException w:name="Table Web 3" w:semiHidden="1" w:unhideWhenUsed="1"/>
     <w:lsdException w:name="Balloon Text" w:semiHidden="1" w:unhideWhenUsed="1"/>
     <w:lsdException w:name="Table Grid" w:uiPriority="39"/>
     <w:lsdException w:name="Table Theme" w:semiHidden="1" w:unhideWhenUsed="1"/>
@@ -4038,6 +4230,11 @@
     <w:lsdException w:name="List Table 5 Dark Accent 6" w:uiPriority="50"/>
     <w:lsdException w:name="List Table 6 Colorful Accent 6" w:uiPriority="51"/>
     <w:lsdException w:name="List Table 7 Colorful Accent 6" w:uiPriority="52"/>
+    <w:lsdException w:name="Mention" w:semiHidden="1" w:unhideWhenUsed="1"/>
+    <w:lsdException w:name="Smart Hyperlink" w:semiHidden="1" w:unhideWhenUsed="1"/>
+    <w:lsdException w:name="Hashtag" w:semiHidden="1" w:unhideWhenUsed="1"/>
+    <w:lsdException w:name="Unresolved Mention" w:semiHidden="1" w:unhideWhenUsed="1"/>
+    <w:lsdException w:name="Smart Link" w:semiHidden="1" w:unhideWhenUsed="1"/>
   </w:latentStyles>
   <w:style w:type="paragraph" w:default="1" w:styleId="a">
     <w:name w:val="Normal"/>

</xml_diff>

<commit_message>
fix close room(now work)
</commit_message>
<xml_diff>
--- a/Protocol.docx
+++ b/Protocol.docx
@@ -42,11 +42,9 @@
               <w:bidi w:val="0"/>
               <w:jc w:val="both"/>
             </w:pPr>
-            <w:proofErr w:type="spellStart"/>
             <w:r>
               <w:t>dataLength</w:t>
             </w:r>
-            <w:proofErr w:type="spellEnd"/>
           </w:p>
         </w:tc>
         <w:tc>
@@ -682,11 +680,9 @@
                 <w:rtl/>
               </w:rPr>
             </w:pPr>
-            <w:proofErr w:type="spellStart"/>
             <w:r>
               <w:t>i</w:t>
             </w:r>
-            <w:proofErr w:type="spellEnd"/>
           </w:p>
         </w:tc>
         <w:tc>
@@ -701,11 +697,9 @@
                 <w:rtl/>
               </w:rPr>
             </w:pPr>
-            <w:proofErr w:type="spellStart"/>
             <w:r>
               <w:t>LoginResponse</w:t>
             </w:r>
-            <w:proofErr w:type="spellEnd"/>
           </w:p>
         </w:tc>
       </w:tr>
@@ -786,11 +780,9 @@
               <w:bidi w:val="0"/>
               <w:jc w:val="both"/>
             </w:pPr>
-            <w:proofErr w:type="spellStart"/>
             <w:r>
               <w:t>SignupResponse</w:t>
             </w:r>
-            <w:proofErr w:type="spellEnd"/>
           </w:p>
         </w:tc>
       </w:tr>
@@ -984,11 +976,9 @@
                 <w:rtl/>
               </w:rPr>
             </w:pPr>
-            <w:proofErr w:type="spellStart"/>
             <w:r>
               <w:t>logoutResponse</w:t>
             </w:r>
-            <w:proofErr w:type="spellEnd"/>
           </w:p>
         </w:tc>
       </w:tr>
@@ -1227,7 +1217,6 @@
               <w:bidi w:val="0"/>
               <w:jc w:val="both"/>
             </w:pPr>
-            <w:proofErr w:type="spellStart"/>
             <w:r>
               <w:t>GetRo</w:t>
             </w:r>
@@ -1237,7 +1226,6 @@
             <w:r>
               <w:t>ms</w:t>
             </w:r>
-            <w:proofErr w:type="spellEnd"/>
           </w:p>
         </w:tc>
       </w:tr>
@@ -1269,13 +1257,8 @@
               </w:rPr>
             </w:pPr>
             <w:r>
-              <w:t xml:space="preserve">Byte 1 – </w:t>
-            </w:r>
-            <w:proofErr w:type="spellStart"/>
-            <w:r>
-              <w:t>RoomId</w:t>
-            </w:r>
-            <w:proofErr w:type="spellEnd"/>
+              <w:t>Byte 1 – RoomId</w:t>
+            </w:r>
             <w:r>
               <w:t>(1)</w:t>
             </w:r>
@@ -1335,11 +1318,9 @@
               <w:bidi w:val="0"/>
               <w:jc w:val="both"/>
             </w:pPr>
-            <w:proofErr w:type="spellStart"/>
             <w:r>
               <w:t>GetPlayersInRoom</w:t>
             </w:r>
-            <w:proofErr w:type="spellEnd"/>
           </w:p>
         </w:tc>
       </w:tr>
@@ -1423,11 +1404,9 @@
               <w:bidi w:val="0"/>
               <w:jc w:val="both"/>
             </w:pPr>
-            <w:proofErr w:type="spellStart"/>
             <w:r>
               <w:t>GetHighScores</w:t>
             </w:r>
-            <w:proofErr w:type="spellEnd"/>
           </w:p>
         </w:tc>
       </w:tr>
@@ -1459,13 +1438,8 @@
               </w:rPr>
             </w:pPr>
             <w:r>
-              <w:t xml:space="preserve">Byte 1 – </w:t>
-            </w:r>
-            <w:proofErr w:type="spellStart"/>
-            <w:r>
-              <w:t>RoomId</w:t>
-            </w:r>
-            <w:proofErr w:type="spellEnd"/>
+              <w:t>Byte 1 – RoomId</w:t>
+            </w:r>
             <w:r>
               <w:t>(1)</w:t>
             </w:r>
@@ -1525,11 +1499,9 @@
               <w:bidi w:val="0"/>
               <w:jc w:val="both"/>
             </w:pPr>
-            <w:proofErr w:type="spellStart"/>
             <w:r>
               <w:t>JoinRoom</w:t>
             </w:r>
-            <w:proofErr w:type="spellEnd"/>
           </w:p>
           <w:p>
             <w:pPr>
@@ -1559,16 +1531,7 @@
               <w:jc w:val="both"/>
             </w:pPr>
             <w:r>
-              <w:t xml:space="preserve">    </w:t>
-            </w:r>
-            <w:proofErr w:type="spellStart"/>
-            <w:proofErr w:type="gramStart"/>
-            <w:r>
-              <w:t>RoomName</w:t>
-            </w:r>
-            <w:proofErr w:type="spellEnd"/>
-            <w:r>
-              <w:t>:</w:t>
+              <w:t xml:space="preserve">    RoomName:</w:t>
             </w:r>
             <w:r>
               <w:t>"</w:t>
@@ -1579,21 +1542,15 @@
             <w:r>
               <w:t>"</w:t>
             </w:r>
-            <w:proofErr w:type="gramEnd"/>
-          </w:p>
-          <w:p>
-            <w:pPr>
-              <w:bidi w:val="0"/>
-              <w:jc w:val="both"/>
-            </w:pPr>
-            <w:r>
-              <w:t xml:space="preserve">    </w:t>
-            </w:r>
-            <w:proofErr w:type="spellStart"/>
-            <w:r>
-              <w:t>MaxUsers</w:t>
-            </w:r>
-            <w:proofErr w:type="spellEnd"/>
+          </w:p>
+          <w:p>
+            <w:pPr>
+              <w:bidi w:val="0"/>
+              <w:jc w:val="both"/>
+            </w:pPr>
+            <w:r>
+              <w:t xml:space="preserve">    MaxUsers</w:t>
+            </w:r>
             <w:r>
               <w:t>"</w:t>
             </w:r>
@@ -1610,16 +1567,7 @@
               <w:jc w:val="both"/>
             </w:pPr>
             <w:r>
-              <w:t xml:space="preserve">   </w:t>
-            </w:r>
-            <w:proofErr w:type="spellStart"/>
-            <w:proofErr w:type="gramStart"/>
-            <w:r>
-              <w:t>QuestionsCount</w:t>
-            </w:r>
-            <w:proofErr w:type="spellEnd"/>
-            <w:r>
-              <w:t>:</w:t>
+              <w:t xml:space="preserve">   QuestionsCount:</w:t>
             </w:r>
             <w:r>
               <w:t>"</w:t>
@@ -1630,24 +1578,14 @@
             <w:r>
               <w:t>"</w:t>
             </w:r>
-            <w:proofErr w:type="gramEnd"/>
-          </w:p>
-          <w:p>
-            <w:pPr>
-              <w:bidi w:val="0"/>
-              <w:jc w:val="both"/>
-            </w:pPr>
-            <w:r>
-              <w:t xml:space="preserve">    </w:t>
-            </w:r>
-            <w:proofErr w:type="spellStart"/>
-            <w:proofErr w:type="gramStart"/>
-            <w:r>
-              <w:t>AnswerTime</w:t>
-            </w:r>
-            <w:proofErr w:type="spellEnd"/>
-            <w:r>
-              <w:t>:</w:t>
+          </w:p>
+          <w:p>
+            <w:pPr>
+              <w:bidi w:val="0"/>
+              <w:jc w:val="both"/>
+            </w:pPr>
+            <w:r>
+              <w:t xml:space="preserve">    AnswerTime:</w:t>
             </w:r>
             <w:r>
               <w:t>"</w:t>
@@ -1658,7 +1596,6 @@
             <w:r>
               <w:t>"</w:t>
             </w:r>
-            <w:proofErr w:type="gramEnd"/>
           </w:p>
           <w:p>
             <w:pPr>
@@ -1680,56 +1617,31 @@
               <w:jc w:val="both"/>
             </w:pPr>
             <w:r>
-              <w:t xml:space="preserve">Byte 1 – </w:t>
-            </w:r>
-            <w:proofErr w:type="spellStart"/>
-            <w:r>
-              <w:t>roomName</w:t>
-            </w:r>
-            <w:proofErr w:type="spellEnd"/>
-          </w:p>
-          <w:p>
-            <w:pPr>
-              <w:bidi w:val="0"/>
-              <w:jc w:val="both"/>
-            </w:pPr>
-            <w:r>
-              <w:t xml:space="preserve">Byte 2 – </w:t>
-            </w:r>
-            <w:proofErr w:type="spellStart"/>
-            <w:proofErr w:type="gramStart"/>
-            <w:r>
-              <w:t>maxUsers</w:t>
-            </w:r>
-            <w:proofErr w:type="spellEnd"/>
-            <w:r>
-              <w:t>(</w:t>
-            </w:r>
-            <w:proofErr w:type="gramEnd"/>
-            <w:r>
-              <w:t>1)</w:t>
-            </w:r>
-          </w:p>
-          <w:p>
-            <w:pPr>
-              <w:bidi w:val="0"/>
-              <w:jc w:val="both"/>
-            </w:pPr>
-            <w:r>
-              <w:t xml:space="preserve">Byte 3 – </w:t>
-            </w:r>
-            <w:proofErr w:type="spellStart"/>
-            <w:proofErr w:type="gramStart"/>
-            <w:r>
-              <w:t>questionsCount</w:t>
-            </w:r>
-            <w:proofErr w:type="spellEnd"/>
-            <w:r>
-              <w:t>(</w:t>
-            </w:r>
-            <w:proofErr w:type="gramEnd"/>
-            <w:r>
-              <w:t>1)</w:t>
+              <w:t>Byte 1 – roomName</w:t>
+            </w:r>
+          </w:p>
+          <w:p>
+            <w:pPr>
+              <w:bidi w:val="0"/>
+              <w:jc w:val="both"/>
+            </w:pPr>
+            <w:r>
+              <w:t>Byte 2 – maxUsers</w:t>
+            </w:r>
+            <w:r>
+              <w:t>(1)</w:t>
+            </w:r>
+          </w:p>
+          <w:p>
+            <w:pPr>
+              <w:bidi w:val="0"/>
+              <w:jc w:val="both"/>
+            </w:pPr>
+            <w:r>
+              <w:t>Byte 3 – questionsCount</w:t>
+            </w:r>
+            <w:r>
+              <w:t>(1)</w:t>
             </w:r>
           </w:p>
           <w:p>
@@ -1747,13 +1659,8 @@
               <w:t>–</w:t>
             </w:r>
             <w:r>
-              <w:t xml:space="preserve"> </w:t>
-            </w:r>
-            <w:proofErr w:type="spellStart"/>
-            <w:r>
-              <w:t>answerTime</w:t>
-            </w:r>
-            <w:proofErr w:type="spellEnd"/>
+              <w:t xml:space="preserve"> answerTime</w:t>
+            </w:r>
             <w:r>
               <w:t>(1)</w:t>
             </w:r>
@@ -1810,11 +1717,9 @@
               <w:bidi w:val="0"/>
               <w:jc w:val="both"/>
             </w:pPr>
-            <w:proofErr w:type="spellStart"/>
             <w:r>
               <w:t>CreateRoom</w:t>
             </w:r>
-            <w:proofErr w:type="spellEnd"/>
           </w:p>
           <w:p>
             <w:pPr>
@@ -1913,11 +1818,9 @@
               <w:bidi w:val="0"/>
               <w:jc w:val="both"/>
             </w:pPr>
-            <w:proofErr w:type="spellStart"/>
             <w:r>
               <w:t>MyStatus</w:t>
             </w:r>
-            <w:proofErr w:type="spellEnd"/>
           </w:p>
         </w:tc>
       </w:tr>
@@ -1946,24 +1849,17 @@
             <w:pPr>
               <w:bidi w:val="0"/>
             </w:pPr>
-            <w:proofErr w:type="gramStart"/>
             <w:r>
               <w:t>Rooms[</w:t>
             </w:r>
-            <w:proofErr w:type="gramEnd"/>
-          </w:p>
-          <w:p>
-            <w:pPr>
-              <w:bidi w:val="0"/>
-            </w:pPr>
-            <w:r>
-              <w:t>"</w:t>
-            </w:r>
-            <w:proofErr w:type="spellStart"/>
-            <w:r>
-              <w:t>name":id</w:t>
-            </w:r>
-            <w:proofErr w:type="spellEnd"/>
+          </w:p>
+          <w:p>
+            <w:pPr>
+              <w:bidi w:val="0"/>
+            </w:pPr>
+            <w:r>
+              <w:t>"name":id</w:t>
+            </w:r>
           </w:p>
           <w:p>
             <w:pPr>
@@ -2100,7 +1996,6 @@
               <w:bidi w:val="0"/>
               <w:jc w:val="both"/>
             </w:pPr>
-            <w:proofErr w:type="spellStart"/>
             <w:r>
               <w:rPr>
                 <w:rFonts w:ascii="Helvetica" w:hAnsi="Helvetica" w:cs="Helvetica"/>
@@ -2111,7 +2006,6 @@
               </w:rPr>
               <w:t>GetRoomResponse</w:t>
             </w:r>
-            <w:proofErr w:type="spellEnd"/>
           </w:p>
         </w:tc>
       </w:tr>
@@ -2140,11 +2034,9 @@
             <w:pPr>
               <w:bidi w:val="0"/>
             </w:pPr>
-            <w:proofErr w:type="gramStart"/>
             <w:r>
               <w:t>Names[</w:t>
             </w:r>
-            <w:proofErr w:type="gramEnd"/>
           </w:p>
           <w:p>
             <w:pPr>
@@ -2265,11 +2157,9 @@
               <w:bidi w:val="0"/>
               <w:jc w:val="both"/>
             </w:pPr>
-            <w:proofErr w:type="spellStart"/>
             <w:r>
               <w:t>GetPlayersInRoomResponse</w:t>
             </w:r>
-            <w:proofErr w:type="spellEnd"/>
           </w:p>
         </w:tc>
       </w:tr>
@@ -2359,11 +2249,9 @@
               <w:bidi w:val="0"/>
               <w:jc w:val="both"/>
             </w:pPr>
-            <w:proofErr w:type="spellStart"/>
             <w:r>
               <w:t>joinRoomResponse</w:t>
             </w:r>
-            <w:proofErr w:type="spellEnd"/>
           </w:p>
         </w:tc>
       </w:tr>
@@ -2453,11 +2341,9 @@
               <w:bidi w:val="0"/>
               <w:jc w:val="both"/>
             </w:pPr>
-            <w:proofErr w:type="spellStart"/>
             <w:r>
               <w:t>CreateRoomResponse</w:t>
             </w:r>
-            <w:proofErr w:type="spellEnd"/>
           </w:p>
         </w:tc>
       </w:tr>
@@ -2493,38 +2379,24 @@
               <w:bidi w:val="0"/>
               <w:jc w:val="both"/>
             </w:pPr>
-            <w:proofErr w:type="spellStart"/>
-            <w:proofErr w:type="gramStart"/>
             <w:r>
               <w:t>Highscore</w:t>
             </w:r>
             <w:r>
               <w:t>s</w:t>
             </w:r>
-            <w:proofErr w:type="spellEnd"/>
             <w:r>
               <w:t>[</w:t>
             </w:r>
-            <w:proofErr w:type="gramEnd"/>
-          </w:p>
-          <w:p>
-            <w:pPr>
-              <w:bidi w:val="0"/>
-              <w:jc w:val="both"/>
-            </w:pPr>
-            <w:r>
-              <w:t>"</w:t>
-            </w:r>
-            <w:proofErr w:type="spellStart"/>
-            <w:r>
-              <w:t>name</w:t>
-            </w:r>
-            <w:proofErr w:type="gramStart"/>
-            <w:r>
-              <w:t>":score</w:t>
-            </w:r>
-            <w:proofErr w:type="spellEnd"/>
-            <w:proofErr w:type="gramEnd"/>
+          </w:p>
+          <w:p>
+            <w:pPr>
+              <w:bidi w:val="0"/>
+              <w:jc w:val="both"/>
+            </w:pPr>
+            <w:r>
+              <w:t>"name":score</w:t>
+            </w:r>
           </w:p>
           <w:p>
             <w:pPr>
@@ -2660,11 +2532,9 @@
               <w:bidi w:val="0"/>
               <w:jc w:val="both"/>
             </w:pPr>
-            <w:proofErr w:type="spellStart"/>
             <w:r>
               <w:t>highScoreResponse</w:t>
             </w:r>
-            <w:proofErr w:type="spellEnd"/>
           </w:p>
           <w:p>
             <w:pPr>
@@ -2686,26 +2556,16 @@
             </w:pPr>
             <w:r>
               <w:lastRenderedPageBreak/>
-              <w:t>m000(size</w:t>
-            </w:r>
-            <w:proofErr w:type="gramStart"/>
-            <w:r>
-              <w:t>){</w:t>
-            </w:r>
-            <w:proofErr w:type="gramEnd"/>
-          </w:p>
-          <w:p>
-            <w:pPr>
-              <w:bidi w:val="0"/>
-              <w:jc w:val="both"/>
-            </w:pPr>
-            <w:bookmarkStart w:id="0" w:name="_GoBack"/>
-            <w:r>
-              <w:t>NumberOfGames</w:t>
-            </w:r>
-            <w:bookmarkEnd w:id="0"/>
-            <w:r>
-              <w:t>:"1"</w:t>
+              <w:t>m000(size){</w:t>
+            </w:r>
+          </w:p>
+          <w:p>
+            <w:pPr>
+              <w:bidi w:val="0"/>
+              <w:jc w:val="both"/>
+            </w:pPr>
+            <w:r>
+              <w:t>NumberOfGames:"1"</w:t>
             </w:r>
           </w:p>
           <w:p>
@@ -2813,11 +2673,9 @@
               <w:bidi w:val="0"/>
               <w:jc w:val="both"/>
             </w:pPr>
-            <w:proofErr w:type="spellStart"/>
             <w:r>
               <w:t>myStatusResponse</w:t>
             </w:r>
-            <w:proofErr w:type="spellEnd"/>
           </w:p>
         </w:tc>
       </w:tr>
@@ -2898,11 +2756,9 @@
               <w:bidi w:val="0"/>
               <w:jc w:val="both"/>
             </w:pPr>
-            <w:proofErr w:type="spellStart"/>
             <w:r>
               <w:t>CloseRoom</w:t>
             </w:r>
-            <w:proofErr w:type="spellEnd"/>
           </w:p>
         </w:tc>
       </w:tr>
@@ -2983,11 +2839,9 @@
               <w:bidi w:val="0"/>
               <w:jc w:val="both"/>
             </w:pPr>
-            <w:proofErr w:type="spellStart"/>
             <w:r>
               <w:t>StartGame</w:t>
             </w:r>
-            <w:proofErr w:type="spellEnd"/>
           </w:p>
         </w:tc>
       </w:tr>
@@ -3068,11 +2922,9 @@
               <w:bidi w:val="0"/>
               <w:jc w:val="both"/>
             </w:pPr>
-            <w:proofErr w:type="spellStart"/>
             <w:r>
               <w:t>GetRoomState</w:t>
             </w:r>
-            <w:proofErr w:type="spellEnd"/>
           </w:p>
         </w:tc>
       </w:tr>
@@ -3153,11 +3005,9 @@
               <w:bidi w:val="0"/>
               <w:jc w:val="both"/>
             </w:pPr>
-            <w:proofErr w:type="spellStart"/>
             <w:r>
               <w:t>LeaveRoom</w:t>
             </w:r>
-            <w:proofErr w:type="spellEnd"/>
           </w:p>
         </w:tc>
       </w:tr>
@@ -3241,11 +3091,9 @@
               <w:bidi w:val="0"/>
               <w:jc w:val="both"/>
             </w:pPr>
-            <w:proofErr w:type="spellStart"/>
             <w:r>
               <w:t>CloseRoomResponse</w:t>
             </w:r>
-            <w:proofErr w:type="spellEnd"/>
           </w:p>
         </w:tc>
       </w:tr>
@@ -3329,11 +3177,9 @@
               <w:bidi w:val="0"/>
               <w:jc w:val="both"/>
             </w:pPr>
-            <w:proofErr w:type="spellStart"/>
             <w:r>
               <w:t>StartGameResponse</w:t>
             </w:r>
-            <w:proofErr w:type="spellEnd"/>
           </w:p>
         </w:tc>
       </w:tr>
@@ -3392,27 +3238,18 @@
               <w:bidi w:val="0"/>
               <w:jc w:val="both"/>
             </w:pPr>
-            <w:proofErr w:type="spellStart"/>
-            <w:proofErr w:type="gramStart"/>
-            <w:r>
-              <w:t>length:number</w:t>
-            </w:r>
-            <w:proofErr w:type="spellEnd"/>
-            <w:proofErr w:type="gramEnd"/>
-            <w:r>
-              <w:t xml:space="preserve"> of names (string not ascii) </w:t>
-            </w:r>
-          </w:p>
-          <w:p>
-            <w:pPr>
-              <w:bidi w:val="0"/>
-              <w:jc w:val="both"/>
-            </w:pPr>
-            <w:proofErr w:type="gramStart"/>
+            <w:r>
+              <w:t xml:space="preserve">length:number of names (string not ascii) </w:t>
+            </w:r>
+          </w:p>
+          <w:p>
+            <w:pPr>
+              <w:bidi w:val="0"/>
+              <w:jc w:val="both"/>
+            </w:pPr>
             <w:r>
               <w:t>Names[</w:t>
             </w:r>
-            <w:proofErr w:type="gramEnd"/>
           </w:p>
           <w:p>
             <w:pPr>
@@ -3422,6 +3259,8 @@
             <w:r>
               <w:t>"name"</w:t>
             </w:r>
+            <w:bookmarkStart w:id="0" w:name="_GoBack"/>
+            <w:bookmarkEnd w:id="0"/>
           </w:p>
           <w:p>
             <w:pPr>
@@ -3529,11 +3368,9 @@
               <w:bidi w:val="0"/>
               <w:jc w:val="both"/>
             </w:pPr>
-            <w:proofErr w:type="spellStart"/>
             <w:r>
               <w:t>GetRoomStateResponse</w:t>
             </w:r>
-            <w:proofErr w:type="spellEnd"/>
           </w:p>
         </w:tc>
       </w:tr>
@@ -3617,11 +3454,9 @@
               <w:bidi w:val="0"/>
               <w:jc w:val="both"/>
             </w:pPr>
-            <w:proofErr w:type="spellStart"/>
             <w:r>
               <w:t>LeaveRoomResponse</w:t>
             </w:r>
-            <w:proofErr w:type="spellEnd"/>
           </w:p>
         </w:tc>
       </w:tr>

</xml_diff>

<commit_message>
udated protocol and upgraded client
</commit_message>
<xml_diff>
--- a/Protocol.docx
+++ b/Protocol.docx
@@ -42,9 +42,11 @@
               <w:bidi w:val="0"/>
               <w:jc w:val="both"/>
             </w:pPr>
+            <w:proofErr w:type="spellStart"/>
             <w:r>
               <w:t>dataLength</w:t>
             </w:r>
+            <w:proofErr w:type="spellEnd"/>
           </w:p>
         </w:tc>
         <w:tc>
@@ -680,9 +682,11 @@
                 <w:rtl/>
               </w:rPr>
             </w:pPr>
+            <w:proofErr w:type="spellStart"/>
             <w:r>
               <w:t>i</w:t>
             </w:r>
+            <w:proofErr w:type="spellEnd"/>
           </w:p>
         </w:tc>
         <w:tc>
@@ -697,9 +701,11 @@
                 <w:rtl/>
               </w:rPr>
             </w:pPr>
+            <w:proofErr w:type="spellStart"/>
             <w:r>
               <w:t>LoginResponse</w:t>
             </w:r>
+            <w:proofErr w:type="spellEnd"/>
           </w:p>
         </w:tc>
       </w:tr>
@@ -780,9 +786,11 @@
               <w:bidi w:val="0"/>
               <w:jc w:val="both"/>
             </w:pPr>
+            <w:proofErr w:type="spellStart"/>
             <w:r>
               <w:t>SignupResponse</w:t>
             </w:r>
+            <w:proofErr w:type="spellEnd"/>
           </w:p>
         </w:tc>
       </w:tr>
@@ -976,9 +984,11 @@
                 <w:rtl/>
               </w:rPr>
             </w:pPr>
+            <w:proofErr w:type="spellStart"/>
             <w:r>
               <w:t>logoutResponse</w:t>
             </w:r>
+            <w:proofErr w:type="spellEnd"/>
           </w:p>
         </w:tc>
       </w:tr>
@@ -1217,6 +1227,7 @@
               <w:bidi w:val="0"/>
               <w:jc w:val="both"/>
             </w:pPr>
+            <w:proofErr w:type="spellStart"/>
             <w:r>
               <w:t>GetRo</w:t>
             </w:r>
@@ -1226,6 +1237,7 @@
             <w:r>
               <w:t>ms</w:t>
             </w:r>
+            <w:proofErr w:type="spellEnd"/>
           </w:p>
         </w:tc>
       </w:tr>
@@ -1257,8 +1269,13 @@
               </w:rPr>
             </w:pPr>
             <w:r>
-              <w:t>Byte 1 – RoomId</w:t>
-            </w:r>
+              <w:t xml:space="preserve">Byte 1 – </w:t>
+            </w:r>
+            <w:proofErr w:type="spellStart"/>
+            <w:r>
+              <w:t>RoomId</w:t>
+            </w:r>
+            <w:proofErr w:type="spellEnd"/>
             <w:r>
               <w:t>(1)</w:t>
             </w:r>
@@ -1318,9 +1335,11 @@
               <w:bidi w:val="0"/>
               <w:jc w:val="both"/>
             </w:pPr>
+            <w:proofErr w:type="spellStart"/>
             <w:r>
               <w:t>GetPlayersInRoom</w:t>
             </w:r>
+            <w:proofErr w:type="spellEnd"/>
           </w:p>
         </w:tc>
       </w:tr>
@@ -1404,9 +1423,11 @@
               <w:bidi w:val="0"/>
               <w:jc w:val="both"/>
             </w:pPr>
+            <w:proofErr w:type="spellStart"/>
             <w:r>
               <w:t>GetHighScores</w:t>
             </w:r>
+            <w:proofErr w:type="spellEnd"/>
           </w:p>
         </w:tc>
       </w:tr>
@@ -1438,8 +1459,13 @@
               </w:rPr>
             </w:pPr>
             <w:r>
-              <w:t>Byte 1 – RoomId</w:t>
-            </w:r>
+              <w:t xml:space="preserve">Byte 1 – </w:t>
+            </w:r>
+            <w:proofErr w:type="spellStart"/>
+            <w:r>
+              <w:t>RoomId</w:t>
+            </w:r>
+            <w:proofErr w:type="spellEnd"/>
             <w:r>
               <w:t>(1)</w:t>
             </w:r>
@@ -1499,9 +1525,11 @@
               <w:bidi w:val="0"/>
               <w:jc w:val="both"/>
             </w:pPr>
+            <w:proofErr w:type="spellStart"/>
             <w:r>
               <w:t>JoinRoom</w:t>
             </w:r>
+            <w:proofErr w:type="spellEnd"/>
           </w:p>
           <w:p>
             <w:pPr>
@@ -1531,7 +1559,16 @@
               <w:jc w:val="both"/>
             </w:pPr>
             <w:r>
-              <w:t xml:space="preserve">    RoomName:</w:t>
+              <w:t xml:space="preserve">    </w:t>
+            </w:r>
+            <w:proofErr w:type="spellStart"/>
+            <w:proofErr w:type="gramStart"/>
+            <w:r>
+              <w:t>RoomName</w:t>
+            </w:r>
+            <w:proofErr w:type="spellEnd"/>
+            <w:r>
+              <w:t>:</w:t>
             </w:r>
             <w:r>
               <w:t>"</w:t>
@@ -1542,15 +1579,21 @@
             <w:r>
               <w:t>"</w:t>
             </w:r>
-          </w:p>
-          <w:p>
-            <w:pPr>
-              <w:bidi w:val="0"/>
-              <w:jc w:val="both"/>
-            </w:pPr>
-            <w:r>
-              <w:t xml:space="preserve">    MaxUsers</w:t>
-            </w:r>
+            <w:proofErr w:type="gramEnd"/>
+          </w:p>
+          <w:p>
+            <w:pPr>
+              <w:bidi w:val="0"/>
+              <w:jc w:val="both"/>
+            </w:pPr>
+            <w:r>
+              <w:t xml:space="preserve">    </w:t>
+            </w:r>
+            <w:proofErr w:type="spellStart"/>
+            <w:r>
+              <w:t>MaxUsers</w:t>
+            </w:r>
+            <w:proofErr w:type="spellEnd"/>
             <w:r>
               <w:t>"</w:t>
             </w:r>
@@ -1567,7 +1610,16 @@
               <w:jc w:val="both"/>
             </w:pPr>
             <w:r>
-              <w:t xml:space="preserve">   QuestionsCount:</w:t>
+              <w:t xml:space="preserve">   </w:t>
+            </w:r>
+            <w:proofErr w:type="spellStart"/>
+            <w:proofErr w:type="gramStart"/>
+            <w:r>
+              <w:t>QuestionsCount</w:t>
+            </w:r>
+            <w:proofErr w:type="spellEnd"/>
+            <w:r>
+              <w:t>:</w:t>
             </w:r>
             <w:r>
               <w:t>"</w:t>
@@ -1578,14 +1630,24 @@
             <w:r>
               <w:t>"</w:t>
             </w:r>
-          </w:p>
-          <w:p>
-            <w:pPr>
-              <w:bidi w:val="0"/>
-              <w:jc w:val="both"/>
-            </w:pPr>
-            <w:r>
-              <w:t xml:space="preserve">    AnswerTime:</w:t>
+            <w:proofErr w:type="gramEnd"/>
+          </w:p>
+          <w:p>
+            <w:pPr>
+              <w:bidi w:val="0"/>
+              <w:jc w:val="both"/>
+            </w:pPr>
+            <w:r>
+              <w:t xml:space="preserve">    </w:t>
+            </w:r>
+            <w:proofErr w:type="spellStart"/>
+            <w:proofErr w:type="gramStart"/>
+            <w:r>
+              <w:t>AnswerTime</w:t>
+            </w:r>
+            <w:proofErr w:type="spellEnd"/>
+            <w:r>
+              <w:t>:</w:t>
             </w:r>
             <w:r>
               <w:t>"</w:t>
@@ -1596,6 +1658,7 @@
             <w:r>
               <w:t>"</w:t>
             </w:r>
+            <w:proofErr w:type="gramEnd"/>
           </w:p>
           <w:p>
             <w:pPr>
@@ -1617,54 +1680,84 @@
               <w:jc w:val="both"/>
             </w:pPr>
             <w:r>
-              <w:t>Byte 1 – roomName</w:t>
-            </w:r>
-          </w:p>
-          <w:p>
-            <w:pPr>
-              <w:bidi w:val="0"/>
-              <w:jc w:val="both"/>
-            </w:pPr>
-            <w:r>
-              <w:t>Byte 2 – maxUsers</w:t>
-            </w:r>
+              <w:t xml:space="preserve">Byte 1 – </w:t>
+            </w:r>
+            <w:proofErr w:type="spellStart"/>
+            <w:r>
+              <w:t>roomName</w:t>
+            </w:r>
+            <w:proofErr w:type="spellEnd"/>
+          </w:p>
+          <w:p>
+            <w:pPr>
+              <w:bidi w:val="0"/>
+              <w:jc w:val="both"/>
+            </w:pPr>
+            <w:r>
+              <w:t xml:space="preserve">Byte 2 – </w:t>
+            </w:r>
+            <w:proofErr w:type="spellStart"/>
+            <w:proofErr w:type="gramStart"/>
+            <w:r>
+              <w:t>maxUsers</w:t>
+            </w:r>
+            <w:proofErr w:type="spellEnd"/>
+            <w:r>
+              <w:t>(</w:t>
+            </w:r>
+            <w:proofErr w:type="gramEnd"/>
+            <w:r>
+              <w:t>1)</w:t>
+            </w:r>
+          </w:p>
+          <w:p>
+            <w:pPr>
+              <w:bidi w:val="0"/>
+              <w:jc w:val="both"/>
+            </w:pPr>
+            <w:r>
+              <w:t xml:space="preserve">Byte 3 – </w:t>
+            </w:r>
+            <w:proofErr w:type="spellStart"/>
+            <w:proofErr w:type="gramStart"/>
+            <w:r>
+              <w:t>questionsCount</w:t>
+            </w:r>
+            <w:proofErr w:type="spellEnd"/>
+            <w:r>
+              <w:t>(</w:t>
+            </w:r>
+            <w:proofErr w:type="gramEnd"/>
+            <w:r>
+              <w:t>1)</w:t>
+            </w:r>
+          </w:p>
+          <w:p>
+            <w:pPr>
+              <w:bidi w:val="0"/>
+              <w:jc w:val="both"/>
+              <w:rPr>
+                <w:rtl/>
+              </w:rPr>
+            </w:pPr>
+            <w:r>
+              <w:t xml:space="preserve">Byte 4 </w:t>
+            </w:r>
+            <w:r>
+              <w:t>–</w:t>
+            </w:r>
+            <w:r>
+              <w:t xml:space="preserve"> </w:t>
+            </w:r>
+            <w:proofErr w:type="spellStart"/>
+            <w:r>
+              <w:t>answerTime</w:t>
+            </w:r>
+            <w:proofErr w:type="spellEnd"/>
             <w:r>
               <w:t>(1)</w:t>
             </w:r>
           </w:p>
-          <w:p>
-            <w:pPr>
-              <w:bidi w:val="0"/>
-              <w:jc w:val="both"/>
-            </w:pPr>
-            <w:r>
-              <w:t>Byte 3 – questionsCount</w:t>
-            </w:r>
-            <w:r>
-              <w:t>(1)</w:t>
-            </w:r>
-          </w:p>
-          <w:p>
-            <w:pPr>
-              <w:bidi w:val="0"/>
-              <w:jc w:val="both"/>
-              <w:rPr>
-                <w:rtl/>
-              </w:rPr>
-            </w:pPr>
-            <w:r>
-              <w:t xml:space="preserve">Byte 4 </w:t>
-            </w:r>
-            <w:r>
-              <w:t>–</w:t>
-            </w:r>
-            <w:r>
-              <w:t xml:space="preserve"> answerTime</w:t>
-            </w:r>
-            <w:r>
-              <w:t>(1)</w:t>
-            </w:r>
-          </w:p>
         </w:tc>
         <w:tc>
           <w:tcPr>
@@ -1717,9 +1810,11 @@
               <w:bidi w:val="0"/>
               <w:jc w:val="both"/>
             </w:pPr>
+            <w:proofErr w:type="spellStart"/>
             <w:r>
               <w:t>CreateRoom</w:t>
             </w:r>
+            <w:proofErr w:type="spellEnd"/>
           </w:p>
           <w:p>
             <w:pPr>
@@ -1818,9 +1913,11 @@
               <w:bidi w:val="0"/>
               <w:jc w:val="both"/>
             </w:pPr>
+            <w:proofErr w:type="spellStart"/>
             <w:r>
               <w:t>MyStatus</w:t>
             </w:r>
+            <w:proofErr w:type="spellEnd"/>
           </w:p>
         </w:tc>
       </w:tr>
@@ -1849,17 +1946,24 @@
             <w:pPr>
               <w:bidi w:val="0"/>
             </w:pPr>
+            <w:proofErr w:type="gramStart"/>
             <w:r>
               <w:t>Rooms[</w:t>
             </w:r>
-          </w:p>
-          <w:p>
-            <w:pPr>
-              <w:bidi w:val="0"/>
-            </w:pPr>
-            <w:r>
-              <w:t>"name":id</w:t>
-            </w:r>
+            <w:proofErr w:type="gramEnd"/>
+          </w:p>
+          <w:p>
+            <w:pPr>
+              <w:bidi w:val="0"/>
+            </w:pPr>
+            <w:r>
+              <w:t>"</w:t>
+            </w:r>
+            <w:proofErr w:type="spellStart"/>
+            <w:r>
+              <w:t>name":id</w:t>
+            </w:r>
+            <w:proofErr w:type="spellEnd"/>
           </w:p>
           <w:p>
             <w:pPr>
@@ -1996,6 +2100,7 @@
               <w:bidi w:val="0"/>
               <w:jc w:val="both"/>
             </w:pPr>
+            <w:proofErr w:type="spellStart"/>
             <w:r>
               <w:rPr>
                 <w:rFonts w:ascii="Helvetica" w:hAnsi="Helvetica" w:cs="Helvetica"/>
@@ -2006,6 +2111,7 @@
               </w:rPr>
               <w:t>GetRoomResponse</w:t>
             </w:r>
+            <w:proofErr w:type="spellEnd"/>
           </w:p>
         </w:tc>
       </w:tr>
@@ -2034,9 +2140,11 @@
             <w:pPr>
               <w:bidi w:val="0"/>
             </w:pPr>
+            <w:proofErr w:type="gramStart"/>
             <w:r>
               <w:t>Names[</w:t>
             </w:r>
+            <w:proofErr w:type="gramEnd"/>
           </w:p>
           <w:p>
             <w:pPr>
@@ -2157,9 +2265,11 @@
               <w:bidi w:val="0"/>
               <w:jc w:val="both"/>
             </w:pPr>
+            <w:proofErr w:type="spellStart"/>
             <w:r>
               <w:t>GetPlayersInRoomResponse</w:t>
             </w:r>
+            <w:proofErr w:type="spellEnd"/>
           </w:p>
         </w:tc>
       </w:tr>
@@ -2249,9 +2359,11 @@
               <w:bidi w:val="0"/>
               <w:jc w:val="both"/>
             </w:pPr>
+            <w:proofErr w:type="spellStart"/>
             <w:r>
               <w:t>joinRoomResponse</w:t>
             </w:r>
+            <w:proofErr w:type="spellEnd"/>
           </w:p>
         </w:tc>
       </w:tr>
@@ -2341,9 +2453,11 @@
               <w:bidi w:val="0"/>
               <w:jc w:val="both"/>
             </w:pPr>
+            <w:proofErr w:type="spellStart"/>
             <w:r>
               <w:t>CreateRoomResponse</w:t>
             </w:r>
+            <w:proofErr w:type="spellEnd"/>
           </w:p>
         </w:tc>
       </w:tr>
@@ -2379,24 +2493,38 @@
               <w:bidi w:val="0"/>
               <w:jc w:val="both"/>
             </w:pPr>
+            <w:proofErr w:type="spellStart"/>
+            <w:proofErr w:type="gramStart"/>
             <w:r>
               <w:t>Highscore</w:t>
             </w:r>
             <w:r>
               <w:t>s</w:t>
             </w:r>
+            <w:proofErr w:type="spellEnd"/>
             <w:r>
               <w:t>[</w:t>
             </w:r>
-          </w:p>
-          <w:p>
-            <w:pPr>
-              <w:bidi w:val="0"/>
-              <w:jc w:val="both"/>
-            </w:pPr>
-            <w:r>
-              <w:t>"name":score</w:t>
-            </w:r>
+            <w:proofErr w:type="gramEnd"/>
+          </w:p>
+          <w:p>
+            <w:pPr>
+              <w:bidi w:val="0"/>
+              <w:jc w:val="both"/>
+            </w:pPr>
+            <w:r>
+              <w:t>"</w:t>
+            </w:r>
+            <w:proofErr w:type="spellStart"/>
+            <w:r>
+              <w:t>name</w:t>
+            </w:r>
+            <w:proofErr w:type="gramStart"/>
+            <w:r>
+              <w:t>":score</w:t>
+            </w:r>
+            <w:proofErr w:type="spellEnd"/>
+            <w:proofErr w:type="gramEnd"/>
           </w:p>
           <w:p>
             <w:pPr>
@@ -2532,9 +2660,11 @@
               <w:bidi w:val="0"/>
               <w:jc w:val="both"/>
             </w:pPr>
+            <w:proofErr w:type="spellStart"/>
             <w:r>
               <w:t>highScoreResponse</w:t>
             </w:r>
+            <w:proofErr w:type="spellEnd"/>
           </w:p>
           <w:p>
             <w:pPr>
@@ -2556,8 +2686,13 @@
             </w:pPr>
             <w:r>
               <w:lastRenderedPageBreak/>
-              <w:t>m000(size){</w:t>
-            </w:r>
+              <w:t>m000(size</w:t>
+            </w:r>
+            <w:proofErr w:type="gramStart"/>
+            <w:r>
+              <w:t>){</w:t>
+            </w:r>
+            <w:proofErr w:type="gramEnd"/>
           </w:p>
           <w:p>
             <w:pPr>
@@ -2673,9 +2808,11 @@
               <w:bidi w:val="0"/>
               <w:jc w:val="both"/>
             </w:pPr>
+            <w:proofErr w:type="spellStart"/>
             <w:r>
               <w:t>myStatusResponse</w:t>
             </w:r>
+            <w:proofErr w:type="spellEnd"/>
           </w:p>
         </w:tc>
       </w:tr>
@@ -2756,9 +2893,11 @@
               <w:bidi w:val="0"/>
               <w:jc w:val="both"/>
             </w:pPr>
+            <w:proofErr w:type="spellStart"/>
             <w:r>
               <w:t>CloseRoom</w:t>
             </w:r>
+            <w:proofErr w:type="spellEnd"/>
           </w:p>
         </w:tc>
       </w:tr>
@@ -2839,9 +2978,11 @@
               <w:bidi w:val="0"/>
               <w:jc w:val="both"/>
             </w:pPr>
+            <w:proofErr w:type="spellStart"/>
             <w:r>
               <w:t>StartGame</w:t>
             </w:r>
+            <w:proofErr w:type="spellEnd"/>
           </w:p>
         </w:tc>
       </w:tr>
@@ -2922,9 +3063,11 @@
               <w:bidi w:val="0"/>
               <w:jc w:val="both"/>
             </w:pPr>
+            <w:proofErr w:type="spellStart"/>
             <w:r>
               <w:t>GetRoomState</w:t>
             </w:r>
+            <w:proofErr w:type="spellEnd"/>
           </w:p>
         </w:tc>
       </w:tr>
@@ -3005,9 +3148,11 @@
               <w:bidi w:val="0"/>
               <w:jc w:val="both"/>
             </w:pPr>
+            <w:proofErr w:type="spellStart"/>
             <w:r>
               <w:t>LeaveRoom</w:t>
             </w:r>
+            <w:proofErr w:type="spellEnd"/>
           </w:p>
         </w:tc>
       </w:tr>
@@ -3091,9 +3236,11 @@
               <w:bidi w:val="0"/>
               <w:jc w:val="both"/>
             </w:pPr>
+            <w:proofErr w:type="spellStart"/>
             <w:r>
               <w:t>CloseRoomResponse</w:t>
             </w:r>
+            <w:proofErr w:type="spellEnd"/>
           </w:p>
         </w:tc>
       </w:tr>
@@ -3177,9 +3324,11 @@
               <w:bidi w:val="0"/>
               <w:jc w:val="both"/>
             </w:pPr>
+            <w:proofErr w:type="spellStart"/>
             <w:r>
               <w:t>StartGameResponse</w:t>
             </w:r>
+            <w:proofErr w:type="spellEnd"/>
           </w:p>
         </w:tc>
       </w:tr>
@@ -3238,18 +3387,35 @@
               <w:bidi w:val="0"/>
               <w:jc w:val="both"/>
             </w:pPr>
-            <w:r>
-              <w:t xml:space="preserve">length:number of names (string not ascii) </w:t>
-            </w:r>
-          </w:p>
-          <w:p>
-            <w:pPr>
-              <w:bidi w:val="0"/>
-              <w:jc w:val="both"/>
-            </w:pPr>
+            <w:proofErr w:type="spellStart"/>
+            <w:proofErr w:type="gramStart"/>
+            <w:r>
+              <w:t>length:number</w:t>
+            </w:r>
+            <w:proofErr w:type="spellEnd"/>
+            <w:proofErr w:type="gramEnd"/>
+            <w:r>
+              <w:t xml:space="preserve"> of names (string not </w:t>
+            </w:r>
+            <w:proofErr w:type="spellStart"/>
+            <w:r>
+              <w:t>ascii</w:t>
+            </w:r>
+            <w:proofErr w:type="spellEnd"/>
+            <w:r>
+              <w:t xml:space="preserve">) </w:t>
+            </w:r>
+          </w:p>
+          <w:p>
+            <w:pPr>
+              <w:bidi w:val="0"/>
+              <w:jc w:val="both"/>
+            </w:pPr>
+            <w:proofErr w:type="gramStart"/>
             <w:r>
               <w:t>Names[</w:t>
             </w:r>
+            <w:proofErr w:type="gramEnd"/>
           </w:p>
           <w:p>
             <w:pPr>
@@ -3259,8 +3425,6 @@
             <w:r>
               <w:t>"name"</w:t>
             </w:r>
-            <w:bookmarkStart w:id="0" w:name="_GoBack"/>
-            <w:bookmarkEnd w:id="0"/>
           </w:p>
           <w:p>
             <w:pPr>
@@ -3368,9 +3532,11 @@
               <w:bidi w:val="0"/>
               <w:jc w:val="both"/>
             </w:pPr>
+            <w:proofErr w:type="spellStart"/>
             <w:r>
               <w:t>GetRoomStateResponse</w:t>
             </w:r>
+            <w:proofErr w:type="spellEnd"/>
           </w:p>
         </w:tc>
       </w:tr>
@@ -3454,9 +3620,11 @@
               <w:bidi w:val="0"/>
               <w:jc w:val="both"/>
             </w:pPr>
+            <w:proofErr w:type="spellStart"/>
             <w:r>
               <w:t>LeaveRoomResponse</w:t>
             </w:r>
+            <w:proofErr w:type="spellEnd"/>
           </w:p>
         </w:tc>
       </w:tr>
@@ -3559,8 +3727,739 @@
       <w:pPr>
         <w:bidi w:val="0"/>
       </w:pPr>
+    </w:p>
+    <w:p>
+      <w:pPr>
+        <w:bidi w:val="0"/>
+      </w:pPr>
+    </w:p>
+    <w:p>
+      <w:pPr>
+        <w:bidi w:val="0"/>
+      </w:pPr>
+    </w:p>
+    <w:p>
+      <w:pPr>
+        <w:bidi w:val="0"/>
+      </w:pPr>
+    </w:p>
+    <w:p>
+      <w:pPr>
+        <w:bidi w:val="0"/>
+      </w:pPr>
+    </w:p>
+    <w:p>
+      <w:pPr>
+        <w:bidi w:val="0"/>
+      </w:pPr>
+    </w:p>
+    <w:p>
+      <w:pPr>
+        <w:bidi w:val="0"/>
+      </w:pPr>
+    </w:p>
+    <w:p>
+      <w:pPr>
+        <w:bidi w:val="0"/>
+      </w:pPr>
+    </w:p>
+    <w:p>
+      <w:pPr>
+        <w:bidi w:val="0"/>
+      </w:pPr>
+    </w:p>
+    <w:p>
+      <w:pPr>
+        <w:bidi w:val="0"/>
+      </w:pPr>
+    </w:p>
+    <w:p>
+      <w:pPr>
+        <w:bidi w:val="0"/>
+      </w:pPr>
+    </w:p>
+    <w:p>
+      <w:pPr>
+        <w:bidi w:val="0"/>
+      </w:pPr>
+    </w:p>
+    <w:p>
+      <w:pPr>
+        <w:bidi w:val="0"/>
+      </w:pPr>
+    </w:p>
+    <w:tbl>
+      <w:tblPr>
+        <w:tblStyle w:val="a3"/>
+        <w:tblW w:w="14305" w:type="dxa"/>
+        <w:tblLook w:val="04A0" w:firstRow="1" w:lastRow="0" w:firstColumn="1" w:lastColumn="0" w:noHBand="0" w:noVBand="1"/>
+      </w:tblPr>
+      <w:tblGrid>
+        <w:gridCol w:w="2480"/>
+        <w:gridCol w:w="4175"/>
+        <w:gridCol w:w="1080"/>
+        <w:gridCol w:w="990"/>
+        <w:gridCol w:w="2970"/>
+        <w:gridCol w:w="2610"/>
+      </w:tblGrid>
+      <w:tr>
+        <w:tc>
+          <w:tcPr>
+            <w:tcW w:w="2480" w:type="dxa"/>
+          </w:tcPr>
+          <w:p>
+            <w:pPr>
+              <w:bidi w:val="0"/>
+              <w:rPr>
+                <w:rFonts w:cstheme="minorHAnsi"/>
+              </w:rPr>
+            </w:pPr>
+            <w:proofErr w:type="spellStart"/>
+            <w:r>
+              <w:rPr>
+                <w:rFonts w:cstheme="minorHAnsi"/>
+                <w:color w:val="000000"/>
+                <w:shd w:val="clear" w:color="auto" w:fill="FFFFFF"/>
+              </w:rPr>
+              <w:lastRenderedPageBreak/>
+              <w:t>SubmitAnswerRequest</w:t>
+            </w:r>
+            <w:proofErr w:type="spellEnd"/>
+          </w:p>
+        </w:tc>
+        <w:tc>
+          <w:tcPr>
+            <w:tcW w:w="4175" w:type="dxa"/>
+          </w:tcPr>
+          <w:p>
+            <w:pPr>
+              <w:bidi w:val="0"/>
+            </w:pPr>
+            <w:r>
+              <w:t>A</w:t>
+            </w:r>
+          </w:p>
+        </w:tc>
+        <w:tc>
+          <w:tcPr>
+            <w:tcW w:w="1080" w:type="dxa"/>
+          </w:tcPr>
+          <w:p>
+            <w:pPr>
+              <w:bidi w:val="0"/>
+            </w:pPr>
+          </w:p>
+        </w:tc>
+        <w:tc>
+          <w:tcPr>
+            <w:tcW w:w="990" w:type="dxa"/>
+          </w:tcPr>
+          <w:p>
+            <w:pPr>
+              <w:bidi w:val="0"/>
+            </w:pPr>
+            <w:r>
+              <w:t>001</w:t>
+            </w:r>
+          </w:p>
+        </w:tc>
+        <w:tc>
+          <w:tcPr>
+            <w:tcW w:w="2970" w:type="dxa"/>
+          </w:tcPr>
+          <w:p>
+            <w:pPr>
+              <w:bidi w:val="0"/>
+            </w:pPr>
+            <w:r>
+              <w:t xml:space="preserve">Byte(1) </w:t>
+            </w:r>
+            <w:r>
+              <w:t xml:space="preserve">- </w:t>
+            </w:r>
+            <w:proofErr w:type="spellStart"/>
+            <w:r>
+              <w:t>answerId</w:t>
+            </w:r>
+            <w:proofErr w:type="spellEnd"/>
+            <w:r>
+              <w:t xml:space="preserve"> (1-4)</w:t>
+            </w:r>
+          </w:p>
+        </w:tc>
+        <w:tc>
+          <w:tcPr>
+            <w:tcW w:w="2610" w:type="dxa"/>
+          </w:tcPr>
+          <w:p>
+            <w:pPr>
+              <w:bidi w:val="0"/>
+            </w:pPr>
+            <w:r>
+              <w:t>1-4</w:t>
+            </w:r>
+          </w:p>
+        </w:tc>
+      </w:tr>
+      <w:tr>
+        <w:tc>
+          <w:tcPr>
+            <w:tcW w:w="2480" w:type="dxa"/>
+          </w:tcPr>
+          <w:p>
+            <w:pPr>
+              <w:bidi w:val="0"/>
+            </w:pPr>
+            <w:proofErr w:type="spellStart"/>
+            <w:r>
+              <w:t>GetQuestionResponse</w:t>
+            </w:r>
+            <w:proofErr w:type="spellEnd"/>
+          </w:p>
+        </w:tc>
+        <w:tc>
+          <w:tcPr>
+            <w:tcW w:w="4175" w:type="dxa"/>
+          </w:tcPr>
+          <w:p>
+            <w:pPr>
+              <w:bidi w:val="0"/>
+            </w:pPr>
+            <w:r>
+              <w:t>q</w:t>
+            </w:r>
+          </w:p>
+        </w:tc>
+        <w:tc>
+          <w:tcPr>
+            <w:tcW w:w="1080" w:type="dxa"/>
+          </w:tcPr>
+          <w:p>
+            <w:pPr>
+              <w:bidi w:val="0"/>
+            </w:pPr>
+          </w:p>
+        </w:tc>
+        <w:tc>
+          <w:tcPr>
+            <w:tcW w:w="990" w:type="dxa"/>
+          </w:tcPr>
+          <w:p>
+            <w:pPr>
+              <w:bidi w:val="0"/>
+            </w:pPr>
+            <w:r>
+              <w:t>size</w:t>
+            </w:r>
+          </w:p>
+        </w:tc>
+        <w:tc>
+          <w:tcPr>
+            <w:tcW w:w="2970" w:type="dxa"/>
+          </w:tcPr>
+          <w:p>
+            <w:pPr>
+              <w:bidi w:val="0"/>
+            </w:pPr>
+            <w:r>
+              <w:t xml:space="preserve">Like </w:t>
+            </w:r>
+            <w:proofErr w:type="spellStart"/>
+            <w:r>
+              <w:t>getRoomStateResponse</w:t>
+            </w:r>
+            <w:bookmarkStart w:id="0" w:name="_GoBack"/>
+            <w:bookmarkEnd w:id="0"/>
+            <w:proofErr w:type="spellEnd"/>
+          </w:p>
+        </w:tc>
+        <w:tc>
+          <w:tcPr>
+            <w:tcW w:w="2610" w:type="dxa"/>
+          </w:tcPr>
+          <w:p>
+            <w:pPr>
+              <w:bidi w:val="0"/>
+            </w:pPr>
+            <w:r>
+              <w:t>{</w:t>
+            </w:r>
+          </w:p>
+          <w:p>
+            <w:pPr>
+              <w:bidi w:val="0"/>
+            </w:pPr>
+            <w:r>
+              <w:t>Status: "1",</w:t>
+            </w:r>
+          </w:p>
+          <w:p>
+            <w:pPr>
+              <w:bidi w:val="0"/>
+            </w:pPr>
+            <w:r>
+              <w:t>Question: "?"</w:t>
+            </w:r>
+          </w:p>
+          <w:p>
+            <w:pPr>
+              <w:bidi w:val="0"/>
+            </w:pPr>
+            <w:r>
+              <w:t>Answers:</w:t>
+            </w:r>
+          </w:p>
+          <w:p>
+            <w:pPr>
+              <w:bidi w:val="0"/>
+            </w:pPr>
+            <w:r>
+              <w:t>{</w:t>
+            </w:r>
+          </w:p>
+          <w:p>
+            <w:pPr>
+              <w:bidi w:val="0"/>
+            </w:pPr>
+            <w:r>
+              <w:t>"</w:t>
+            </w:r>
+            <w:r>
+              <w:t>1</w:t>
+            </w:r>
+            <w:r>
+              <w:t>": "answer"</w:t>
+            </w:r>
+            <w:r>
+              <w:t>,</w:t>
+            </w:r>
+          </w:p>
+          <w:p>
+            <w:pPr>
+              <w:bidi w:val="0"/>
+            </w:pPr>
+            <w:r>
+              <w:t>"2": "answer"</w:t>
+            </w:r>
+            <w:r>
+              <w:t>,</w:t>
+            </w:r>
+          </w:p>
+          <w:p>
+            <w:pPr>
+              <w:bidi w:val="0"/>
+            </w:pPr>
+            <w:r>
+              <w:t>"3": "answer",</w:t>
+            </w:r>
+          </w:p>
+          <w:p>
+            <w:pPr>
+              <w:bidi w:val="0"/>
+            </w:pPr>
+            <w:r>
+              <w:t>}</w:t>
+            </w:r>
+          </w:p>
+          <w:p>
+            <w:pPr>
+              <w:bidi w:val="0"/>
+            </w:pPr>
+            <w:r>
+              <w:t>}</w:t>
+            </w:r>
+          </w:p>
+        </w:tc>
+      </w:tr>
+      <w:tr>
+        <w:tc>
+          <w:tcPr>
+            <w:tcW w:w="2480" w:type="dxa"/>
+          </w:tcPr>
+          <w:p>
+            <w:pPr>
+              <w:bidi w:val="0"/>
+            </w:pPr>
+            <w:proofErr w:type="spellStart"/>
+            <w:r>
+              <w:t>SubmitAnswerRespone</w:t>
+            </w:r>
+            <w:proofErr w:type="spellEnd"/>
+          </w:p>
+        </w:tc>
+        <w:tc>
+          <w:tcPr>
+            <w:tcW w:w="4175" w:type="dxa"/>
+          </w:tcPr>
+          <w:p>
+            <w:pPr>
+              <w:bidi w:val="0"/>
+            </w:pPr>
+            <w:r>
+              <w:t>a</w:t>
+            </w:r>
+          </w:p>
+        </w:tc>
+        <w:tc>
+          <w:tcPr>
+            <w:tcW w:w="1080" w:type="dxa"/>
+          </w:tcPr>
+          <w:p>
+            <w:pPr>
+              <w:bidi w:val="0"/>
+            </w:pPr>
+          </w:p>
+        </w:tc>
+        <w:tc>
+          <w:tcPr>
+            <w:tcW w:w="990" w:type="dxa"/>
+          </w:tcPr>
+          <w:p>
+            <w:pPr>
+              <w:bidi w:val="0"/>
+            </w:pPr>
+            <w:r>
+              <w:t>Size</w:t>
+            </w:r>
+          </w:p>
+        </w:tc>
+        <w:tc>
+          <w:tcPr>
+            <w:tcW w:w="2970" w:type="dxa"/>
+          </w:tcPr>
+          <w:p>
+            <w:pPr>
+              <w:bidi w:val="0"/>
+            </w:pPr>
+            <w:r>
+              <w:t>Byte1 – status</w:t>
+            </w:r>
+          </w:p>
+          <w:p>
+            <w:pPr>
+              <w:bidi w:val="0"/>
+            </w:pPr>
+            <w:r>
+              <w:t xml:space="preserve">Byte2 – </w:t>
+            </w:r>
+            <w:proofErr w:type="spellStart"/>
+            <w:r>
+              <w:t>correctAnswerId</w:t>
+            </w:r>
+            <w:proofErr w:type="spellEnd"/>
+            <w:r>
+              <w:t xml:space="preserve"> (</w:t>
+            </w:r>
+            <w:r>
+              <w:t>1</w:t>
+            </w:r>
+            <w:r>
+              <w:t>-</w:t>
+            </w:r>
+            <w:r>
+              <w:t>4)</w:t>
+            </w:r>
+          </w:p>
+        </w:tc>
+        <w:tc>
+          <w:tcPr>
+            <w:tcW w:w="2610" w:type="dxa"/>
+          </w:tcPr>
+          <w:p>
+            <w:pPr>
+              <w:bidi w:val="0"/>
+            </w:pPr>
+            <w:r>
+              <w:t>{</w:t>
+            </w:r>
+          </w:p>
+          <w:p>
+            <w:pPr>
+              <w:bidi w:val="0"/>
+            </w:pPr>
+            <w:r>
+              <w:t>Status:"1",</w:t>
+            </w:r>
+          </w:p>
+          <w:p>
+            <w:pPr>
+              <w:bidi w:val="0"/>
+            </w:pPr>
+            <w:r>
+              <w:t>CorrectAnswerId:"1"</w:t>
+            </w:r>
+            <w:r>
+              <w:t>,</w:t>
+            </w:r>
+          </w:p>
+          <w:p>
+            <w:pPr>
+              <w:bidi w:val="0"/>
+            </w:pPr>
+            <w:r>
+              <w:t>}</w:t>
+            </w:r>
+          </w:p>
+        </w:tc>
+      </w:tr>
+      <w:tr>
+        <w:tc>
+          <w:tcPr>
+            <w:tcW w:w="2480" w:type="dxa"/>
+          </w:tcPr>
+          <w:p>
+            <w:pPr>
+              <w:bidi w:val="0"/>
+            </w:pPr>
+            <w:proofErr w:type="spellStart"/>
+            <w:r>
+              <w:t>GetGameResultsRespone</w:t>
+            </w:r>
+            <w:proofErr w:type="spellEnd"/>
+          </w:p>
+        </w:tc>
+        <w:tc>
+          <w:tcPr>
+            <w:tcW w:w="4175" w:type="dxa"/>
+          </w:tcPr>
+          <w:p>
+            <w:pPr>
+              <w:bidi w:val="0"/>
+            </w:pPr>
+            <w:r>
+              <w:t>z</w:t>
+            </w:r>
+          </w:p>
+        </w:tc>
+        <w:tc>
+          <w:tcPr>
+            <w:tcW w:w="1080" w:type="dxa"/>
+          </w:tcPr>
+          <w:p>
+            <w:pPr>
+              <w:bidi w:val="0"/>
+            </w:pPr>
+          </w:p>
+        </w:tc>
+        <w:tc>
+          <w:tcPr>
+            <w:tcW w:w="990" w:type="dxa"/>
+          </w:tcPr>
+          <w:p>
+            <w:pPr>
+              <w:bidi w:val="0"/>
+            </w:pPr>
+          </w:p>
+        </w:tc>
+        <w:tc>
+          <w:tcPr>
+            <w:tcW w:w="2970" w:type="dxa"/>
+          </w:tcPr>
+          <w:p>
+            <w:pPr>
+              <w:bidi w:val="0"/>
+            </w:pPr>
+          </w:p>
+        </w:tc>
+        <w:tc>
+          <w:tcPr>
+            <w:tcW w:w="2610" w:type="dxa"/>
+          </w:tcPr>
+          <w:p>
+            <w:pPr>
+              <w:bidi w:val="0"/>
+            </w:pPr>
+            <w:r>
+              <w:t>{</w:t>
+            </w:r>
+          </w:p>
+          <w:p>
+            <w:pPr>
+              <w:bidi w:val="0"/>
+            </w:pPr>
+            <w:r>
+              <w:t>Status: "1",</w:t>
+            </w:r>
+          </w:p>
+          <w:p>
+            <w:pPr>
+              <w:bidi w:val="0"/>
+            </w:pPr>
+            <w:r>
+              <w:t>Results:</w:t>
+            </w:r>
+          </w:p>
+          <w:p>
+            <w:pPr>
+              <w:bidi w:val="0"/>
+            </w:pPr>
+            <w:r>
+              <w:t>[</w:t>
+            </w:r>
+          </w:p>
+          <w:p>
+            <w:pPr>
+              <w:bidi w:val="0"/>
+            </w:pPr>
+            <w:r>
+              <w:t>{</w:t>
+            </w:r>
+          </w:p>
+          <w:p>
+            <w:pPr>
+              <w:bidi w:val="0"/>
+            </w:pPr>
+            <w:r>
+              <w:t>username: ""</w:t>
+            </w:r>
+            <w:r>
+              <w:t>,</w:t>
+            </w:r>
+          </w:p>
+          <w:p>
+            <w:pPr>
+              <w:bidi w:val="0"/>
+            </w:pPr>
+            <w:proofErr w:type="spellStart"/>
+            <w:r>
+              <w:t>correctAnswerCount</w:t>
+            </w:r>
+            <w:proofErr w:type="spellEnd"/>
+            <w:r>
+              <w:t>: ""</w:t>
+            </w:r>
+            <w:r>
+              <w:t>,</w:t>
+            </w:r>
+          </w:p>
+          <w:p>
+            <w:pPr>
+              <w:bidi w:val="0"/>
+            </w:pPr>
+            <w:r>
+              <w:t>}</w:t>
+            </w:r>
+          </w:p>
+          <w:p>
+            <w:pPr>
+              <w:bidi w:val="0"/>
+            </w:pPr>
+            <w:r>
+              <w:t>{</w:t>
+            </w:r>
+          </w:p>
+          <w:p>
+            <w:pPr>
+              <w:bidi w:val="0"/>
+            </w:pPr>
+            <w:r>
+              <w:t>username: "",</w:t>
+            </w:r>
+          </w:p>
+          <w:p>
+            <w:pPr>
+              <w:bidi w:val="0"/>
+            </w:pPr>
+            <w:proofErr w:type="spellStart"/>
+            <w:r>
+              <w:t>correctAnswerCount</w:t>
+            </w:r>
+            <w:proofErr w:type="spellEnd"/>
+            <w:r>
+              <w:t>: "",</w:t>
+            </w:r>
+          </w:p>
+          <w:p>
+            <w:pPr>
+              <w:bidi w:val="0"/>
+            </w:pPr>
+            <w:r>
+              <w:t>}</w:t>
+            </w:r>
+          </w:p>
+          <w:p>
+            <w:pPr>
+              <w:bidi w:val="0"/>
+            </w:pPr>
+            <w:r>
+              <w:t>{</w:t>
+            </w:r>
+          </w:p>
+          <w:p>
+            <w:pPr>
+              <w:bidi w:val="0"/>
+            </w:pPr>
+            <w:r>
+              <w:t>username: "",</w:t>
+            </w:r>
+          </w:p>
+          <w:p>
+            <w:pPr>
+              <w:bidi w:val="0"/>
+            </w:pPr>
+            <w:proofErr w:type="spellStart"/>
+            <w:r>
+              <w:t>correctAnswerCount</w:t>
+            </w:r>
+            <w:proofErr w:type="spellEnd"/>
+            <w:r>
+              <w:t>: "",</w:t>
+            </w:r>
+          </w:p>
+          <w:p>
+            <w:pPr>
+              <w:bidi w:val="0"/>
+            </w:pPr>
+            <w:r>
+              <w:t>}</w:t>
+            </w:r>
+          </w:p>
+          <w:p>
+            <w:pPr>
+              <w:bidi w:val="0"/>
+            </w:pPr>
+          </w:p>
+          <w:p>
+            <w:pPr>
+              <w:bidi w:val="0"/>
+            </w:pPr>
+            <w:r>
+              <w:t>]</w:t>
+            </w:r>
+          </w:p>
+          <w:p>
+            <w:pPr>
+              <w:bidi w:val="0"/>
+            </w:pPr>
+            <w:r>
+              <w:t>}</w:t>
+            </w:r>
+          </w:p>
+        </w:tc>
+      </w:tr>
+    </w:tbl>
+    <w:p>
+      <w:pPr>
+        <w:bidi w:val="0"/>
+      </w:pPr>
+    </w:p>
+    <w:p>
+      <w:pPr>
+        <w:bidi w:val="0"/>
+      </w:pPr>
+    </w:p>
+    <w:p>
+      <w:pPr>
+        <w:bidi w:val="0"/>
+      </w:pPr>
       <w:r>
-        <w:t xml:space="preserve">A B </w:t>
+        <w:rPr>
+          <w:highlight w:val="yellow"/>
+        </w:rPr>
+        <w:t>A</w:t>
+      </w:r>
+      <w:r>
+        <w:t xml:space="preserve"> B </w:t>
       </w:r>
       <w:r>
         <w:rPr>
@@ -3659,7 +4558,16 @@
         <w:t>P</w:t>
       </w:r>
       <w:r>
-        <w:t xml:space="preserve"> Q </w:t>
+        <w:t xml:space="preserve"> </w:t>
+      </w:r>
+      <w:r>
+        <w:rPr>
+          <w:highlight w:val="yellow"/>
+        </w:rPr>
+        <w:t>Q</w:t>
+      </w:r>
+      <w:r>
+        <w:t xml:space="preserve"> </w:t>
       </w:r>
       <w:r>
         <w:rPr>

</xml_diff>